<commit_message>
Source - ProblemA [complete]
</commit_message>
<xml_diff>
--- a/Documentation/ProblemaA.docx
+++ b/Documentation/ProblemaA.docx
@@ -53,6 +53,7 @@
     <w:p>
       <w:pPr>
         <w:pStyle w:val="ListParagraph"/>
+        <w:ind w:left="0"/>
         <w:rPr>
           <w:lang w:val="es-CO"/>
         </w:rPr>
@@ -69,7 +70,7 @@
         <w:pStyle w:val="ListParagraph"/>
         <w:numPr>
           <w:ilvl w:val="0"/>
-          <w:numId w:val="2"/>
+          <w:numId w:val="5"/>
         </w:numPr>
         <w:rPr>
           <w:b/>
@@ -104,7 +105,7 @@
         <w:pStyle w:val="ListParagraph"/>
         <w:numPr>
           <w:ilvl w:val="0"/>
-          <w:numId w:val="2"/>
+          <w:numId w:val="5"/>
         </w:numPr>
         <w:rPr>
           <w:b/>
@@ -151,7 +152,6 @@
     <w:p>
       <w:pPr>
         <w:pStyle w:val="ListParagraph"/>
-        <w:ind w:left="1080"/>
         <w:rPr>
           <w:b/>
           <w:bCs/>
@@ -183,16 +183,361 @@
     </w:p>
     <w:p>
       <w:pPr>
-        <w:pStyle w:val="ListParagraph"/>
-        <w:rPr>
-          <w:lang w:val="es-CO"/>
-        </w:rPr>
-      </w:pPr>
-    </w:p>
-    <w:p>
-      <w:pPr>
-        <w:pStyle w:val="ListParagraph"/>
-        <w:rPr>
+        <w:rPr>
+          <w:lang w:val="es-CO"/>
+        </w:rPr>
+      </w:pPr>
+      <w:r>
+        <w:rPr>
+          <w:lang w:val="es-CO"/>
+        </w:rPr>
+        <w:t>Inicialmente se transformó la función r para que fuese más comprensible</w:t>
+      </w:r>
+      <w:r>
+        <w:rPr>
+          <w:lang w:val="es-CO"/>
+        </w:rPr>
+        <w:t xml:space="preserve"> y manipulable;</w:t>
+      </w:r>
+      <w:r>
+        <w:rPr>
+          <w:lang w:val="es-CO"/>
+        </w:rPr>
+        <w:t xml:space="preserve"> a la forma:</w:t>
+      </w:r>
+    </w:p>
+    <w:p>
+      <w:pPr>
+        <w:rPr>
+          <w:rFonts w:eastAsiaTheme="minorEastAsia"/>
+          <w:lang w:val="es-CO"/>
+        </w:rPr>
+      </w:pPr>
+      <m:oMathPara>
+        <m:oMath>
+          <m:r>
+            <w:rPr>
+              <w:rFonts w:ascii="Cambria Math" w:hAnsi="Cambria Math"/>
+              <w:lang w:val="es-CO"/>
+            </w:rPr>
+            <m:t>r</m:t>
+          </m:r>
+          <m:d>
+            <m:dPr>
+              <m:ctrlPr>
+                <w:rPr>
+                  <w:rFonts w:ascii="Cambria Math" w:hAnsi="Cambria Math"/>
+                  <w:i/>
+                  <w:lang w:val="es-CO"/>
+                </w:rPr>
+              </m:ctrlPr>
+            </m:dPr>
+            <m:e>
+              <m:r>
+                <w:rPr>
+                  <w:rFonts w:ascii="Cambria Math" w:hAnsi="Cambria Math"/>
+                  <w:lang w:val="es-CO"/>
+                </w:rPr>
+                <m:t>0</m:t>
+              </m:r>
+            </m:e>
+          </m:d>
+          <m:r>
+            <w:rPr>
+              <w:rFonts w:ascii="Cambria Math" w:hAnsi="Cambria Math"/>
+              <w:lang w:val="es-CO"/>
+            </w:rPr>
+            <m:t>=A</m:t>
+          </m:r>
+        </m:oMath>
+      </m:oMathPara>
+    </w:p>
+    <w:p>
+      <w:pPr>
+        <w:rPr>
+          <w:rFonts w:eastAsiaTheme="minorEastAsia"/>
+          <w:lang w:val="es-CO"/>
+        </w:rPr>
+      </w:pPr>
+      <m:oMathPara>
+        <m:oMath>
+          <m:r>
+            <w:rPr>
+              <w:rFonts w:ascii="Cambria Math" w:eastAsiaTheme="minorEastAsia" w:hAnsi="Cambria Math"/>
+              <w:lang w:val="es-CO"/>
+            </w:rPr>
+            <m:t>r</m:t>
+          </m:r>
+          <m:d>
+            <m:dPr>
+              <m:ctrlPr>
+                <w:rPr>
+                  <w:rFonts w:ascii="Cambria Math" w:eastAsiaTheme="minorEastAsia" w:hAnsi="Cambria Math"/>
+                  <w:i/>
+                  <w:lang w:val="es-CO"/>
+                </w:rPr>
+              </m:ctrlPr>
+            </m:dPr>
+            <m:e>
+              <m:r>
+                <w:rPr>
+                  <w:rFonts w:ascii="Cambria Math" w:eastAsiaTheme="minorEastAsia" w:hAnsi="Cambria Math"/>
+                  <w:lang w:val="es-CO"/>
+                </w:rPr>
+                <m:t>1</m:t>
+              </m:r>
+            </m:e>
+          </m:d>
+          <m:r>
+            <w:rPr>
+              <w:rFonts w:ascii="Cambria Math" w:eastAsiaTheme="minorEastAsia" w:hAnsi="Cambria Math"/>
+              <w:lang w:val="es-CO"/>
+            </w:rPr>
+            <m:t>=B</m:t>
+          </m:r>
+        </m:oMath>
+      </m:oMathPara>
+    </w:p>
+    <w:p>
+      <w:pPr>
+        <w:rPr>
+          <w:rFonts w:eastAsiaTheme="minorEastAsia"/>
+          <w:i/>
+          <w:lang w:val="es-CO"/>
+        </w:rPr>
+      </w:pPr>
+      <m:oMathPara>
+        <m:oMath>
+          <m:r>
+            <w:rPr>
+              <w:rFonts w:ascii="Cambria Math" w:eastAsiaTheme="minorEastAsia" w:hAnsi="Cambria Math"/>
+              <w:lang w:val="es-CO"/>
+            </w:rPr>
+            <m:t>r</m:t>
+          </m:r>
+          <m:d>
+            <m:dPr>
+              <m:ctrlPr>
+                <w:rPr>
+                  <w:rFonts w:ascii="Cambria Math" w:eastAsiaTheme="minorEastAsia" w:hAnsi="Cambria Math"/>
+                  <w:i/>
+                  <w:lang w:val="es-CO"/>
+                </w:rPr>
+              </m:ctrlPr>
+            </m:dPr>
+            <m:e>
+              <m:r>
+                <w:rPr>
+                  <w:rFonts w:ascii="Cambria Math" w:eastAsiaTheme="minorEastAsia" w:hAnsi="Cambria Math"/>
+                  <w:lang w:val="es-CO"/>
+                </w:rPr>
+                <m:t>k</m:t>
+              </m:r>
+            </m:e>
+          </m:d>
+          <m:r>
+            <w:rPr>
+              <w:rFonts w:ascii="Cambria Math" w:eastAsiaTheme="minorEastAsia" w:hAnsi="Cambria Math"/>
+              <w:lang w:val="es-CO"/>
+            </w:rPr>
+            <m:t>=D⋅r</m:t>
+          </m:r>
+          <m:d>
+            <m:dPr>
+              <m:ctrlPr>
+                <w:rPr>
+                  <w:rFonts w:ascii="Cambria Math" w:eastAsiaTheme="minorEastAsia" w:hAnsi="Cambria Math"/>
+                  <w:i/>
+                  <w:lang w:val="es-CO"/>
+                </w:rPr>
+              </m:ctrlPr>
+            </m:dPr>
+            <m:e>
+              <m:r>
+                <w:rPr>
+                  <w:rFonts w:ascii="Cambria Math" w:eastAsiaTheme="minorEastAsia" w:hAnsi="Cambria Math"/>
+                  <w:lang w:val="es-CO"/>
+                </w:rPr>
+                <m:t>k-1</m:t>
+              </m:r>
+            </m:e>
+          </m:d>
+          <m:r>
+            <w:rPr>
+              <w:rFonts w:ascii="Cambria Math" w:eastAsiaTheme="minorEastAsia" w:hAnsi="Cambria Math"/>
+              <w:lang w:val="es-CO"/>
+            </w:rPr>
+            <m:t>+C⋅r</m:t>
+          </m:r>
+          <m:d>
+            <m:dPr>
+              <m:ctrlPr>
+                <w:rPr>
+                  <w:rFonts w:ascii="Cambria Math" w:eastAsiaTheme="minorEastAsia" w:hAnsi="Cambria Math"/>
+                  <w:i/>
+                  <w:lang w:val="es-CO"/>
+                </w:rPr>
+              </m:ctrlPr>
+            </m:dPr>
+            <m:e>
+              <m:r>
+                <w:rPr>
+                  <w:rFonts w:ascii="Cambria Math" w:eastAsiaTheme="minorEastAsia" w:hAnsi="Cambria Math"/>
+                  <w:lang w:val="es-CO"/>
+                </w:rPr>
+                <m:t>k-2</m:t>
+              </m:r>
+            </m:e>
+          </m:d>
+          <m:r>
+            <w:rPr>
+              <w:rFonts w:ascii="Cambria Math" w:eastAsiaTheme="minorEastAsia" w:hAnsi="Cambria Math"/>
+              <w:lang w:val="es-CO"/>
+            </w:rPr>
+            <m:t>,  ∀k≥2</m:t>
+          </m:r>
+        </m:oMath>
+      </m:oMathPara>
+    </w:p>
+    <w:p>
+      <w:pPr>
+        <w:rPr>
+          <w:rFonts w:eastAsiaTheme="minorEastAsia"/>
+          <w:iCs/>
+          <w:lang w:val="es-CO"/>
+        </w:rPr>
+      </w:pPr>
+      <m:oMathPara>
+        <m:oMath>
+          <m:r>
+            <w:rPr>
+              <w:rFonts w:ascii="Cambria Math" w:eastAsiaTheme="minorEastAsia" w:hAnsi="Cambria Math"/>
+              <w:lang w:val="es-CO"/>
+            </w:rPr>
+            <m:t>cp</m:t>
+          </m:r>
+          <m:d>
+            <m:dPr>
+              <m:ctrlPr>
+                <w:rPr>
+                  <w:rFonts w:ascii="Cambria Math" w:eastAsiaTheme="minorEastAsia" w:hAnsi="Cambria Math"/>
+                  <w:i/>
+                  <w:iCs/>
+                  <w:lang w:val="es-CO"/>
+                </w:rPr>
+              </m:ctrlPr>
+            </m:dPr>
+            <m:e>
+              <m:r>
+                <w:rPr>
+                  <w:rFonts w:ascii="Cambria Math" w:eastAsiaTheme="minorEastAsia" w:hAnsi="Cambria Math"/>
+                  <w:lang w:val="es-CO"/>
+                </w:rPr>
+                <m:t>r,n</m:t>
+              </m:r>
+            </m:e>
+          </m:d>
+          <m:r>
+            <w:rPr>
+              <w:rFonts w:ascii="Cambria Math" w:eastAsiaTheme="minorEastAsia" w:hAnsi="Cambria Math"/>
+              <w:lang w:val="es-CO"/>
+            </w:rPr>
+            <m:t>=</m:t>
+          </m:r>
+          <m:d>
+            <m:dPr>
+              <m:ctrlPr>
+                <w:rPr>
+                  <w:rFonts w:ascii="Cambria Math" w:eastAsiaTheme="minorEastAsia" w:hAnsi="Cambria Math"/>
+                  <w:i/>
+                  <w:iCs/>
+                  <w:lang w:val="es-CO"/>
+                </w:rPr>
+              </m:ctrlPr>
+            </m:dPr>
+            <m:e>
+              <m:r>
+                <w:rPr>
+                  <w:rFonts w:ascii="Cambria Math" w:eastAsiaTheme="minorEastAsia" w:hAnsi="Cambria Math"/>
+                  <w:lang w:val="es-CO"/>
+                </w:rPr>
+                <m:t>+k</m:t>
+              </m:r>
+            </m:e>
+            <m:e>
+              <m:r>
+                <w:rPr>
+                  <w:rFonts w:ascii="Cambria Math" w:eastAsiaTheme="minorEastAsia" w:hAnsi="Cambria Math"/>
+                  <w:lang w:val="es-CO"/>
+                </w:rPr>
+                <m:t>0≤k≤n : r</m:t>
+              </m:r>
+              <m:d>
+                <m:dPr>
+                  <m:ctrlPr>
+                    <w:rPr>
+                      <w:rFonts w:ascii="Cambria Math" w:eastAsiaTheme="minorEastAsia" w:hAnsi="Cambria Math"/>
+                      <w:i/>
+                      <w:iCs/>
+                      <w:lang w:val="es-CO"/>
+                    </w:rPr>
+                  </m:ctrlPr>
+                </m:dPr>
+                <m:e>
+                  <m:r>
+                    <w:rPr>
+                      <w:rFonts w:ascii="Cambria Math" w:eastAsiaTheme="minorEastAsia" w:hAnsi="Cambria Math"/>
+                      <w:lang w:val="es-CO"/>
+                    </w:rPr>
+                    <m:t>k</m:t>
+                  </m:r>
+                </m:e>
+              </m:d>
+              <m:r>
+                <w:rPr>
+                  <w:rFonts w:ascii="Cambria Math" w:eastAsiaTheme="minorEastAsia" w:hAnsi="Cambria Math"/>
+                  <w:lang w:val="es-CO"/>
+                </w:rPr>
+                <m:t>⋅r</m:t>
+              </m:r>
+              <m:d>
+                <m:dPr>
+                  <m:ctrlPr>
+                    <w:rPr>
+                      <w:rFonts w:ascii="Cambria Math" w:eastAsiaTheme="minorEastAsia" w:hAnsi="Cambria Math"/>
+                      <w:i/>
+                      <w:iCs/>
+                      <w:lang w:val="es-CO"/>
+                    </w:rPr>
+                  </m:ctrlPr>
+                </m:dPr>
+                <m:e>
+                  <m:r>
+                    <w:rPr>
+                      <w:rFonts w:ascii="Cambria Math" w:eastAsiaTheme="minorEastAsia" w:hAnsi="Cambria Math"/>
+                      <w:lang w:val="es-CO"/>
+                    </w:rPr>
+                    <m:t>n-k</m:t>
+                  </m:r>
+                </m:e>
+              </m:d>
+            </m:e>
+          </m:d>
+          <m:r>
+            <w:rPr>
+              <w:rFonts w:ascii="Cambria Math" w:eastAsiaTheme="minorEastAsia" w:hAnsi="Cambria Math"/>
+              <w:lang w:val="es-CO"/>
+            </w:rPr>
+            <m:t>,  n≥0</m:t>
+          </m:r>
+        </m:oMath>
+      </m:oMathPara>
+    </w:p>
+    <w:p>
+      <w:pPr>
+        <w:rPr>
+          <w:rFonts w:eastAsiaTheme="minorEastAsia"/>
+          <w:iCs/>
           <w:lang w:val="es-CO"/>
         </w:rPr>
       </w:pPr>
@@ -223,6 +568,8 @@
       <w:pPr>
         <w:pStyle w:val="ListParagraph"/>
         <w:rPr>
+          <w:b/>
+          <w:bCs/>
           <w:lang w:val="es-CO"/>
         </w:rPr>
       </w:pPr>
@@ -234,6 +581,7 @@
           <w:ilvl w:val="0"/>
           <w:numId w:val="4"/>
         </w:numPr>
+        <w:ind w:left="720"/>
         <w:rPr>
           <w:lang w:val="es-CO"/>
         </w:rPr>
@@ -259,6 +607,7 @@
           <w:ilvl w:val="0"/>
           <w:numId w:val="4"/>
         </w:numPr>
+        <w:ind w:left="720"/>
         <w:rPr>
           <w:lang w:val="es-CO"/>
         </w:rPr>
@@ -301,15 +650,6 @@
     </w:p>
     <w:p>
       <w:pPr>
-        <w:pStyle w:val="ListParagraph"/>
-        <w:rPr>
-          <w:lang w:val="es-CO"/>
-        </w:rPr>
-      </w:pPr>
-    </w:p>
-    <w:p>
-      <w:pPr>
-        <w:pStyle w:val="ListParagraph"/>
         <w:rPr>
           <w:b/>
           <w:bCs/>
@@ -551,6 +891,119 @@
     </w:lvl>
   </w:abstractNum>
   <w:abstractNum w:abstractNumId="1" w15:restartNumberingAfterBreak="0">
+    <w:nsid w:val="22265287"/>
+    <w:multiLevelType w:val="hybridMultilevel"/>
+    <w:tmpl w:val="2E722674"/>
+    <w:lvl w:ilvl="0" w:tplc="7DEC64DE">
+      <w:start w:val="1"/>
+      <w:numFmt w:val="bullet"/>
+      <w:lvlText w:val="-"/>
+      <w:lvlJc w:val="left"/>
+      <w:pPr>
+        <w:ind w:left="720" w:hanging="360"/>
+      </w:pPr>
+      <w:rPr>
+        <w:rFonts w:ascii="Times New Roman" w:eastAsiaTheme="minorHAnsi" w:hAnsi="Times New Roman" w:cs="Times New Roman" w:hint="default"/>
+      </w:rPr>
+    </w:lvl>
+    <w:lvl w:ilvl="1" w:tplc="04090003" w:tentative="1">
+      <w:start w:val="1"/>
+      <w:numFmt w:val="bullet"/>
+      <w:lvlText w:val="o"/>
+      <w:lvlJc w:val="left"/>
+      <w:pPr>
+        <w:ind w:left="1440" w:hanging="360"/>
+      </w:pPr>
+      <w:rPr>
+        <w:rFonts w:ascii="Courier New" w:hAnsi="Courier New" w:cs="Courier New" w:hint="default"/>
+      </w:rPr>
+    </w:lvl>
+    <w:lvl w:ilvl="2" w:tplc="04090005" w:tentative="1">
+      <w:start w:val="1"/>
+      <w:numFmt w:val="bullet"/>
+      <w:lvlText w:val=""/>
+      <w:lvlJc w:val="left"/>
+      <w:pPr>
+        <w:ind w:left="2160" w:hanging="360"/>
+      </w:pPr>
+      <w:rPr>
+        <w:rFonts w:ascii="Wingdings" w:hAnsi="Wingdings" w:hint="default"/>
+      </w:rPr>
+    </w:lvl>
+    <w:lvl w:ilvl="3" w:tplc="04090001" w:tentative="1">
+      <w:start w:val="1"/>
+      <w:numFmt w:val="bullet"/>
+      <w:lvlText w:val=""/>
+      <w:lvlJc w:val="left"/>
+      <w:pPr>
+        <w:ind w:left="2880" w:hanging="360"/>
+      </w:pPr>
+      <w:rPr>
+        <w:rFonts w:ascii="Symbol" w:hAnsi="Symbol" w:hint="default"/>
+      </w:rPr>
+    </w:lvl>
+    <w:lvl w:ilvl="4" w:tplc="04090003" w:tentative="1">
+      <w:start w:val="1"/>
+      <w:numFmt w:val="bullet"/>
+      <w:lvlText w:val="o"/>
+      <w:lvlJc w:val="left"/>
+      <w:pPr>
+        <w:ind w:left="3600" w:hanging="360"/>
+      </w:pPr>
+      <w:rPr>
+        <w:rFonts w:ascii="Courier New" w:hAnsi="Courier New" w:cs="Courier New" w:hint="default"/>
+      </w:rPr>
+    </w:lvl>
+    <w:lvl w:ilvl="5" w:tplc="04090005" w:tentative="1">
+      <w:start w:val="1"/>
+      <w:numFmt w:val="bullet"/>
+      <w:lvlText w:val=""/>
+      <w:lvlJc w:val="left"/>
+      <w:pPr>
+        <w:ind w:left="4320" w:hanging="360"/>
+      </w:pPr>
+      <w:rPr>
+        <w:rFonts w:ascii="Wingdings" w:hAnsi="Wingdings" w:hint="default"/>
+      </w:rPr>
+    </w:lvl>
+    <w:lvl w:ilvl="6" w:tplc="04090001" w:tentative="1">
+      <w:start w:val="1"/>
+      <w:numFmt w:val="bullet"/>
+      <w:lvlText w:val=""/>
+      <w:lvlJc w:val="left"/>
+      <w:pPr>
+        <w:ind w:left="5040" w:hanging="360"/>
+      </w:pPr>
+      <w:rPr>
+        <w:rFonts w:ascii="Symbol" w:hAnsi="Symbol" w:hint="default"/>
+      </w:rPr>
+    </w:lvl>
+    <w:lvl w:ilvl="7" w:tplc="04090003" w:tentative="1">
+      <w:start w:val="1"/>
+      <w:numFmt w:val="bullet"/>
+      <w:lvlText w:val="o"/>
+      <w:lvlJc w:val="left"/>
+      <w:pPr>
+        <w:ind w:left="5760" w:hanging="360"/>
+      </w:pPr>
+      <w:rPr>
+        <w:rFonts w:ascii="Courier New" w:hAnsi="Courier New" w:cs="Courier New" w:hint="default"/>
+      </w:rPr>
+    </w:lvl>
+    <w:lvl w:ilvl="8" w:tplc="04090005" w:tentative="1">
+      <w:start w:val="1"/>
+      <w:numFmt w:val="bullet"/>
+      <w:lvlText w:val=""/>
+      <w:lvlJc w:val="left"/>
+      <w:pPr>
+        <w:ind w:left="6480" w:hanging="360"/>
+      </w:pPr>
+      <w:rPr>
+        <w:rFonts w:ascii="Wingdings" w:hAnsi="Wingdings" w:hint="default"/>
+      </w:rPr>
+    </w:lvl>
+  </w:abstractNum>
+  <w:abstractNum w:abstractNumId="2" w15:restartNumberingAfterBreak="0">
     <w:nsid w:val="30E62ECB"/>
     <w:multiLevelType w:val="hybridMultilevel"/>
     <w:tmpl w:val="9D7E9784"/>
@@ -639,7 +1092,7 @@
       </w:pPr>
     </w:lvl>
   </w:abstractNum>
-  <w:abstractNum w:abstractNumId="2" w15:restartNumberingAfterBreak="0">
+  <w:abstractNum w:abstractNumId="3" w15:restartNumberingAfterBreak="0">
     <w:nsid w:val="35BC3CA5"/>
     <w:multiLevelType w:val="hybridMultilevel"/>
     <w:tmpl w:val="3E8CFE3A"/>
@@ -753,7 +1206,7 @@
       </w:rPr>
     </w:lvl>
   </w:abstractNum>
-  <w:abstractNum w:abstractNumId="3" w15:restartNumberingAfterBreak="0">
+  <w:abstractNum w:abstractNumId="4" w15:restartNumberingAfterBreak="0">
     <w:nsid w:val="67C246ED"/>
     <w:multiLevelType w:val="hybridMultilevel"/>
     <w:tmpl w:val="5210C752"/>
@@ -842,16 +1295,19 @@
     </w:lvl>
   </w:abstractNum>
   <w:num w:numId="1">
+    <w:abstractNumId w:val="4"/>
+  </w:num>
+  <w:num w:numId="2">
     <w:abstractNumId w:val="3"/>
   </w:num>
-  <w:num w:numId="2">
+  <w:num w:numId="3">
     <w:abstractNumId w:val="2"/>
-  </w:num>
-  <w:num w:numId="3">
-    <w:abstractNumId w:val="1"/>
   </w:num>
   <w:num w:numId="4">
     <w:abstractNumId w:val="0"/>
+  </w:num>
+  <w:num w:numId="5">
+    <w:abstractNumId w:val="1"/>
   </w:num>
 </w:numbering>
 </file>
@@ -1370,6 +1826,16 @@
       <w:shd w:val="clear" w:color="auto" w:fill="E1DFDD"/>
     </w:rPr>
   </w:style>
+  <w:style w:type="character" w:styleId="PlaceholderText">
+    <w:name w:val="Placeholder Text"/>
+    <w:basedOn w:val="DefaultParagraphFont"/>
+    <w:uiPriority w:val="99"/>
+    <w:semiHidden/>
+    <w:rsid w:val="00617DF8"/>
+    <w:rPr>
+      <w:color w:val="808080"/>
+    </w:rPr>
+  </w:style>
 </w:styles>
 </file>
 

</xml_diff>

<commit_message>
Documentation - ProblemA [complete]
</commit_message>
<xml_diff>
--- a/Documentation/ProblemaA.docx
+++ b/Documentation/ProblemaA.docx
@@ -44,17 +44,9 @@
     </w:p>
     <w:p>
       <w:pPr>
-        <w:pStyle w:val="ListParagraph"/>
-        <w:rPr>
-          <w:lang w:val="es-CO"/>
-        </w:rPr>
-      </w:pPr>
-    </w:p>
-    <w:p>
-      <w:pPr>
-        <w:pStyle w:val="ListParagraph"/>
-        <w:ind w:left="0"/>
-        <w:rPr>
+        <w:rPr>
+          <w:b/>
+          <w:bCs/>
           <w:lang w:val="es-CO"/>
         </w:rPr>
       </w:pPr>
@@ -117,21 +109,7 @@
         <w:rPr>
           <w:lang w:val="es-CO"/>
         </w:rPr>
-        <w:t xml:space="preserve">Juan Carlos </w:t>
-      </w:r>
-      <w:proofErr w:type="spellStart"/>
-      <w:r>
-        <w:rPr>
-          <w:lang w:val="es-CO"/>
-        </w:rPr>
-        <w:t>Marin</w:t>
-      </w:r>
-      <w:proofErr w:type="spellEnd"/>
-      <w:r>
-        <w:rPr>
-          <w:lang w:val="es-CO"/>
-        </w:rPr>
-        <w:t xml:space="preserve"> Morales [202013973] &lt;</w:t>
+        <w:t>Juan Carlos Marin Morales [202013973] &lt;</w:t>
       </w:r>
       <w:hyperlink r:id="rId8" w:history="1">
         <w:r>
@@ -463,8 +441,22 @@
                 </w:rPr>
                 <m:t>+k</m:t>
               </m:r>
+              <m:r>
+                <w:rPr>
+                  <w:rFonts w:ascii="Cambria Math" w:eastAsiaTheme="minorEastAsia" w:hAnsi="Cambria Math"/>
+                  <w:lang w:val="es-CO"/>
+                </w:rPr>
+                <m:t xml:space="preserve"> </m:t>
+              </m:r>
             </m:e>
             <m:e>
+              <m:r>
+                <w:rPr>
+                  <w:rFonts w:ascii="Cambria Math" w:eastAsiaTheme="minorEastAsia" w:hAnsi="Cambria Math"/>
+                  <w:lang w:val="es-CO"/>
+                </w:rPr>
+                <m:t xml:space="preserve"> </m:t>
+              </m:r>
               <m:r>
                 <w:rPr>
                   <w:rFonts w:ascii="Cambria Math" w:eastAsiaTheme="minorEastAsia" w:hAnsi="Cambria Math"/>
@@ -541,6 +533,1356 @@
           <w:lang w:val="es-CO"/>
         </w:rPr>
       </w:pPr>
+      <w:r>
+        <w:rPr>
+          <w:rFonts w:eastAsiaTheme="minorEastAsia"/>
+          <w:iCs/>
+          <w:lang w:val="es-CO"/>
+        </w:rPr>
+        <w:t xml:space="preserve">Y realizando varios ejemplos se pudo denotar que, dada la paridad de la multiplicación </w:t>
+      </w:r>
+      <m:oMath>
+        <m:r>
+          <w:rPr>
+            <w:rFonts w:ascii="Cambria Math" w:eastAsiaTheme="minorEastAsia" w:hAnsi="Cambria Math"/>
+            <w:lang w:val="es-CO"/>
+          </w:rPr>
+          <m:t>r</m:t>
+        </m:r>
+        <m:d>
+          <m:dPr>
+            <m:ctrlPr>
+              <w:rPr>
+                <w:rFonts w:ascii="Cambria Math" w:eastAsiaTheme="minorEastAsia" w:hAnsi="Cambria Math"/>
+                <w:i/>
+                <w:iCs/>
+                <w:lang w:val="es-CO"/>
+              </w:rPr>
+            </m:ctrlPr>
+          </m:dPr>
+          <m:e>
+            <m:r>
+              <w:rPr>
+                <w:rFonts w:ascii="Cambria Math" w:eastAsiaTheme="minorEastAsia" w:hAnsi="Cambria Math"/>
+                <w:lang w:val="es-CO"/>
+              </w:rPr>
+              <m:t>k</m:t>
+            </m:r>
+          </m:e>
+        </m:d>
+        <m:r>
+          <w:rPr>
+            <w:rFonts w:ascii="Cambria Math" w:eastAsiaTheme="minorEastAsia" w:hAnsi="Cambria Math"/>
+            <w:lang w:val="es-CO"/>
+          </w:rPr>
+          <m:t>⋅r(n-k)</m:t>
+        </m:r>
+      </m:oMath>
+      <w:r>
+        <w:rPr>
+          <w:rFonts w:eastAsiaTheme="minorEastAsia"/>
+          <w:iCs/>
+          <w:lang w:val="es-CO"/>
+        </w:rPr>
+        <w:t xml:space="preserve"> para </w:t>
+      </w:r>
+      <m:oMath>
+        <m:r>
+          <w:rPr>
+            <w:rFonts w:ascii="Cambria Math" w:eastAsiaTheme="minorEastAsia" w:hAnsi="Cambria Math"/>
+            <w:lang w:val="es-CO"/>
+          </w:rPr>
+          <m:t>0≤k≤n</m:t>
+        </m:r>
+      </m:oMath>
+      <w:r>
+        <w:rPr>
+          <w:rFonts w:eastAsiaTheme="minorEastAsia"/>
+          <w:iCs/>
+          <w:lang w:val="es-CO"/>
+        </w:rPr>
+        <w:t xml:space="preserve">, se podía hacer el cálculo únicamente de la mitad de los datos, y este resultado multiplicarlo por 2. Sin embargo, para los </w:t>
+      </w:r>
+      <m:oMath>
+        <m:r>
+          <w:rPr>
+            <w:rFonts w:ascii="Cambria Math" w:eastAsiaTheme="minorEastAsia" w:hAnsi="Cambria Math"/>
+            <w:lang w:val="es-CO"/>
+          </w:rPr>
+          <m:t>n</m:t>
+        </m:r>
+      </m:oMath>
+      <w:r>
+        <w:rPr>
+          <w:rFonts w:eastAsiaTheme="minorEastAsia"/>
+          <w:iCs/>
+          <w:lang w:val="es-CO"/>
+        </w:rPr>
+        <w:t xml:space="preserve"> pare</w:t>
+      </w:r>
+      <w:r>
+        <w:rPr>
+          <w:rFonts w:eastAsiaTheme="minorEastAsia"/>
+          <w:iCs/>
+          <w:lang w:val="es-CO"/>
+        </w:rPr>
+        <w:t>s (</w:t>
+      </w:r>
+      <m:oMath>
+        <m:r>
+          <w:rPr>
+            <w:rFonts w:ascii="Cambria Math" w:eastAsiaTheme="minorEastAsia" w:hAnsi="Cambria Math"/>
+            <w:lang w:val="es-CO"/>
+          </w:rPr>
+          <m:t>n+1</m:t>
+        </m:r>
+      </m:oMath>
+      <w:r>
+        <w:rPr>
+          <w:rFonts w:eastAsiaTheme="minorEastAsia"/>
+          <w:iCs/>
+          <w:lang w:val="es-CO"/>
+        </w:rPr>
+        <w:t xml:space="preserve"> impares) ocurre que el elemento de la mitad se debe sumar elevado al cuadrado. Esto se puede ver mejor en </w:t>
+      </w:r>
+      <w:r>
+        <w:rPr>
+          <w:rFonts w:eastAsiaTheme="minorEastAsia"/>
+          <w:iCs/>
+          <w:lang w:val="es-CO"/>
+        </w:rPr>
+        <w:t>el siguiente ejemplo</w:t>
+      </w:r>
+      <w:r>
+        <w:rPr>
+          <w:rFonts w:eastAsiaTheme="minorEastAsia"/>
+          <w:iCs/>
+          <w:lang w:val="es-CO"/>
+        </w:rPr>
+        <w:t>:</w:t>
+      </w:r>
+    </w:p>
+    <w:p>
+      <w:pPr>
+        <w:rPr>
+          <w:rFonts w:eastAsiaTheme="minorEastAsia"/>
+          <w:iCs/>
+          <w:lang w:val="es-CO"/>
+        </w:rPr>
+      </w:pPr>
+      <m:oMathPara>
+        <m:oMath>
+          <m:r>
+            <w:rPr>
+              <w:rFonts w:ascii="Cambria Math" w:eastAsiaTheme="minorEastAsia" w:hAnsi="Cambria Math"/>
+              <w:lang w:val="es-CO"/>
+            </w:rPr>
+            <m:t>r=</m:t>
+          </m:r>
+          <m:d>
+            <m:dPr>
+              <m:begChr m:val="["/>
+              <m:endChr m:val="]"/>
+              <m:ctrlPr>
+                <w:rPr>
+                  <w:rFonts w:ascii="Cambria Math" w:eastAsiaTheme="minorEastAsia" w:hAnsi="Cambria Math"/>
+                  <w:i/>
+                  <w:iCs/>
+                  <w:lang w:val="es-CO"/>
+                </w:rPr>
+              </m:ctrlPr>
+            </m:dPr>
+            <m:e>
+              <m:r>
+                <w:rPr>
+                  <w:rFonts w:ascii="Cambria Math" w:eastAsiaTheme="minorEastAsia" w:hAnsi="Cambria Math"/>
+                  <w:lang w:val="es-CO"/>
+                </w:rPr>
+                <m:t>0,1,1,2,3,5,8,13,21</m:t>
+              </m:r>
+            </m:e>
+          </m:d>
+        </m:oMath>
+      </m:oMathPara>
+    </w:p>
+    <w:p>
+      <w:pPr>
+        <w:rPr>
+          <w:rFonts w:eastAsiaTheme="minorEastAsia"/>
+          <w:iCs/>
+          <w:lang w:val="es-CO"/>
+        </w:rPr>
+      </w:pPr>
+      <m:oMathPara>
+        <m:oMath>
+          <m:r>
+            <w:rPr>
+              <w:rFonts w:ascii="Cambria Math" w:eastAsiaTheme="minorEastAsia" w:hAnsi="Cambria Math"/>
+              <w:lang w:val="es-CO"/>
+            </w:rPr>
+            <m:t>cp</m:t>
+          </m:r>
+          <m:d>
+            <m:dPr>
+              <m:ctrlPr>
+                <w:rPr>
+                  <w:rFonts w:ascii="Cambria Math" w:eastAsiaTheme="minorEastAsia" w:hAnsi="Cambria Math"/>
+                  <w:i/>
+                  <w:iCs/>
+                  <w:lang w:val="es-CO"/>
+                </w:rPr>
+              </m:ctrlPr>
+            </m:dPr>
+            <m:e>
+              <m:r>
+                <w:rPr>
+                  <w:rFonts w:ascii="Cambria Math" w:eastAsiaTheme="minorEastAsia" w:hAnsi="Cambria Math"/>
+                  <w:lang w:val="es-CO"/>
+                </w:rPr>
+                <m:t>r,5</m:t>
+              </m:r>
+            </m:e>
+          </m:d>
+          <m:r>
+            <w:rPr>
+              <w:rFonts w:ascii="Cambria Math" w:eastAsiaTheme="minorEastAsia" w:hAnsi="Cambria Math"/>
+              <w:lang w:val="es-CO"/>
+            </w:rPr>
+            <m:t>=0⋅5+1⋅3+1⋅2+2⋅1+3⋅1+5⋅0=2⋅</m:t>
+          </m:r>
+          <m:d>
+            <m:dPr>
+              <m:ctrlPr>
+                <w:rPr>
+                  <w:rFonts w:ascii="Cambria Math" w:eastAsiaTheme="minorEastAsia" w:hAnsi="Cambria Math"/>
+                  <w:i/>
+                  <w:iCs/>
+                  <w:lang w:val="es-CO"/>
+                </w:rPr>
+              </m:ctrlPr>
+            </m:dPr>
+            <m:e>
+              <m:r>
+                <w:rPr>
+                  <w:rFonts w:ascii="Cambria Math" w:eastAsiaTheme="minorEastAsia" w:hAnsi="Cambria Math"/>
+                  <w:lang w:val="es-CO"/>
+                </w:rPr>
+                <m:t>0⋅5+1⋅3+1⋅3</m:t>
+              </m:r>
+            </m:e>
+          </m:d>
+        </m:oMath>
+      </m:oMathPara>
+    </w:p>
+    <w:p>
+      <w:pPr>
+        <w:rPr>
+          <w:rFonts w:eastAsiaTheme="minorEastAsia"/>
+          <w:iCs/>
+          <w:lang w:val="es-CO"/>
+        </w:rPr>
+      </w:pPr>
+      <m:oMathPara>
+        <m:oMath>
+          <m:r>
+            <w:rPr>
+              <w:rFonts w:ascii="Cambria Math" w:eastAsiaTheme="minorEastAsia" w:hAnsi="Cambria Math"/>
+              <w:lang w:val="es-CO"/>
+            </w:rPr>
+            <m:t>cp</m:t>
+          </m:r>
+          <m:d>
+            <m:dPr>
+              <m:ctrlPr>
+                <w:rPr>
+                  <w:rFonts w:ascii="Cambria Math" w:eastAsiaTheme="minorEastAsia" w:hAnsi="Cambria Math"/>
+                  <w:i/>
+                  <w:iCs/>
+                  <w:lang w:val="es-CO"/>
+                </w:rPr>
+              </m:ctrlPr>
+            </m:dPr>
+            <m:e>
+              <m:r>
+                <w:rPr>
+                  <w:rFonts w:ascii="Cambria Math" w:eastAsiaTheme="minorEastAsia" w:hAnsi="Cambria Math"/>
+                  <w:lang w:val="es-CO"/>
+                </w:rPr>
+                <m:t>r,8</m:t>
+              </m:r>
+            </m:e>
+          </m:d>
+          <m:r>
+            <w:rPr>
+              <w:rFonts w:ascii="Cambria Math" w:eastAsiaTheme="minorEastAsia" w:hAnsi="Cambria Math"/>
+              <w:lang w:val="es-CO"/>
+            </w:rPr>
+            <m:t>=2⋅</m:t>
+          </m:r>
+          <m:d>
+            <m:dPr>
+              <m:ctrlPr>
+                <w:rPr>
+                  <w:rFonts w:ascii="Cambria Math" w:eastAsiaTheme="minorEastAsia" w:hAnsi="Cambria Math"/>
+                  <w:i/>
+                  <w:iCs/>
+                  <w:lang w:val="es-CO"/>
+                </w:rPr>
+              </m:ctrlPr>
+            </m:dPr>
+            <m:e>
+              <m:r>
+                <w:rPr>
+                  <w:rFonts w:ascii="Cambria Math" w:eastAsiaTheme="minorEastAsia" w:hAnsi="Cambria Math"/>
+                  <w:lang w:val="es-CO"/>
+                </w:rPr>
+                <m:t>0⋅21+1⋅13+1⋅8+2⋅5</m:t>
+              </m:r>
+            </m:e>
+          </m:d>
+          <m:r>
+            <w:rPr>
+              <w:rFonts w:ascii="Cambria Math" w:eastAsiaTheme="minorEastAsia" w:hAnsi="Cambria Math"/>
+              <w:lang w:val="es-CO"/>
+            </w:rPr>
+            <m:t>+</m:t>
+          </m:r>
+          <m:sSup>
+            <m:sSupPr>
+              <m:ctrlPr>
+                <w:rPr>
+                  <w:rFonts w:ascii="Cambria Math" w:eastAsiaTheme="minorEastAsia" w:hAnsi="Cambria Math"/>
+                  <w:i/>
+                  <w:iCs/>
+                  <w:lang w:val="es-CO"/>
+                </w:rPr>
+              </m:ctrlPr>
+            </m:sSupPr>
+            <m:e>
+              <m:r>
+                <w:rPr>
+                  <w:rFonts w:ascii="Cambria Math" w:eastAsiaTheme="minorEastAsia" w:hAnsi="Cambria Math"/>
+                  <w:lang w:val="es-CO"/>
+                </w:rPr>
+                <m:t>3</m:t>
+              </m:r>
+            </m:e>
+            <m:sup>
+              <m:r>
+                <w:rPr>
+                  <w:rFonts w:ascii="Cambria Math" w:eastAsiaTheme="minorEastAsia" w:hAnsi="Cambria Math"/>
+                  <w:lang w:val="es-CO"/>
+                </w:rPr>
+                <m:t>2</m:t>
+              </m:r>
+            </m:sup>
+          </m:sSup>
+        </m:oMath>
+      </m:oMathPara>
+    </w:p>
+    <w:p>
+      <w:pPr>
+        <w:rPr>
+          <w:rFonts w:eastAsiaTheme="minorEastAsia"/>
+          <w:iCs/>
+          <w:lang w:val="es-CO"/>
+        </w:rPr>
+      </w:pPr>
+      <w:r>
+        <w:rPr>
+          <w:rFonts w:eastAsiaTheme="minorEastAsia"/>
+          <w:iCs/>
+          <w:lang w:val="es-CO"/>
+        </w:rPr>
+        <w:t xml:space="preserve">Dado esto, lo que se hizo para calcular la </w:t>
+      </w:r>
+      <w:r>
+        <w:rPr>
+          <w:rFonts w:eastAsiaTheme="minorEastAsia"/>
+          <w:i/>
+          <w:lang w:val="es-CO"/>
+        </w:rPr>
+        <w:t>convolución ponderada</w:t>
+      </w:r>
+      <w:r>
+        <w:rPr>
+          <w:rFonts w:eastAsiaTheme="minorEastAsia"/>
+          <w:iCs/>
+          <w:lang w:val="es-CO"/>
+        </w:rPr>
+        <w:t xml:space="preserve">, lo que se hizo fue sumar hasta la mitad los datos. </w:t>
+      </w:r>
+    </w:p>
+    <w:p>
+      <w:pPr>
+        <w:rPr>
+          <w:rFonts w:eastAsiaTheme="minorEastAsia"/>
+          <w:iCs/>
+          <w:lang w:val="es-CO"/>
+        </w:rPr>
+      </w:pPr>
+      <w:r>
+        <w:rPr>
+          <w:rFonts w:eastAsiaTheme="minorEastAsia"/>
+          <w:iCs/>
+          <w:lang w:val="es-CO"/>
+        </w:rPr>
+        <w:t xml:space="preserve">Por otra parte, para llenar los datos </w:t>
+      </w:r>
+      <w:r>
+        <w:rPr>
+          <w:rFonts w:eastAsiaTheme="minorEastAsia"/>
+          <w:iCs/>
+          <w:lang w:val="es-CO"/>
+        </w:rPr>
+        <w:t xml:space="preserve">de </w:t>
+      </w:r>
+      <m:oMath>
+        <m:r>
+          <w:rPr>
+            <w:rFonts w:ascii="Cambria Math" w:eastAsiaTheme="minorEastAsia" w:hAnsi="Cambria Math"/>
+            <w:lang w:val="es-CO"/>
+          </w:rPr>
+          <m:t>r</m:t>
+        </m:r>
+      </m:oMath>
+      <w:r>
+        <w:rPr>
+          <w:rFonts w:eastAsiaTheme="minorEastAsia"/>
+          <w:iCs/>
+          <w:lang w:val="es-CO"/>
+        </w:rPr>
+        <w:t xml:space="preserve">, se utilizó </w:t>
+      </w:r>
+      <w:r>
+        <w:rPr>
+          <w:rFonts w:eastAsiaTheme="minorEastAsia"/>
+          <w:b/>
+          <w:bCs/>
+          <w:iCs/>
+          <w:lang w:val="es-CO"/>
+        </w:rPr>
+        <w:t>programación dinámica</w:t>
+      </w:r>
+      <w:r>
+        <w:rPr>
+          <w:rFonts w:eastAsiaTheme="minorEastAsia"/>
+          <w:iCs/>
+          <w:lang w:val="es-CO"/>
+        </w:rPr>
+        <w:t>, en este caso vimos que esta era la opción más viable y la que más permitía minimizar el tiempo, ya que se trataba de una función recursiva. Para la implementación no fue necesario realizar ecuación de recurrencia (porque ya se da) ni grafo de necesidades, ya que por la forma en que está escrita la ecuación ya se sabe que se deben llenar los datos de izquierda a derecha.</w:t>
+      </w:r>
+    </w:p>
+    <w:p>
+      <w:pPr>
+        <w:rPr>
+          <w:rFonts w:eastAsiaTheme="minorEastAsia"/>
+          <w:b/>
+          <w:bCs/>
+          <w:iCs/>
+          <w:lang w:val="es-CO"/>
+        </w:rPr>
+      </w:pPr>
+      <w:r>
+        <w:rPr>
+          <w:rFonts w:eastAsiaTheme="minorEastAsia"/>
+          <w:b/>
+          <w:bCs/>
+          <w:iCs/>
+          <w:lang w:val="es-CO"/>
+        </w:rPr>
+        <w:t>Métodos:</w:t>
+      </w:r>
+    </w:p>
+    <w:p>
+      <w:pPr>
+        <w:rPr>
+          <w:rFonts w:eastAsiaTheme="minorEastAsia"/>
+          <w:iCs/>
+          <w:lang w:val="es-CO"/>
+        </w:rPr>
+      </w:pPr>
+      <w:r>
+        <w:rPr>
+          <w:rFonts w:eastAsiaTheme="minorEastAsia"/>
+          <w:b/>
+          <w:bCs/>
+          <w:iCs/>
+          <w:lang w:val="es-CO"/>
+        </w:rPr>
+        <w:t xml:space="preserve">1. </w:t>
+      </w:r>
+      <w:r>
+        <w:rPr>
+          <w:rFonts w:ascii="Consolas" w:eastAsiaTheme="minorEastAsia" w:hAnsi="Consolas"/>
+          <w:b/>
+          <w:bCs/>
+          <w:iCs/>
+          <w:lang w:val="es-CO"/>
+        </w:rPr>
+        <w:t>fill_r</w:t>
+      </w:r>
+      <w:r>
+        <w:rPr>
+          <w:rFonts w:eastAsiaTheme="minorEastAsia"/>
+          <w:iCs/>
+          <w:lang w:val="es-CO"/>
+        </w:rPr>
+        <w:t xml:space="preserve"> </w:t>
+      </w:r>
+    </w:p>
+    <w:p>
+      <w:pPr>
+        <w:rPr>
+          <w:rFonts w:eastAsiaTheme="minorEastAsia"/>
+          <w:iCs/>
+          <w:lang w:val="es-CO"/>
+        </w:rPr>
+      </w:pPr>
+      <w:r>
+        <w:rPr>
+          <w:rFonts w:eastAsiaTheme="minorEastAsia"/>
+          <w:iCs/>
+          <w:lang w:val="es-CO"/>
+        </w:rPr>
+        <w:t xml:space="preserve">Precondición: </w:t>
+      </w:r>
+      <m:oMath>
+        <m:sSub>
+          <m:sSubPr>
+            <m:ctrlPr>
+              <w:rPr>
+                <w:rFonts w:ascii="Cambria Math" w:eastAsiaTheme="minorEastAsia" w:hAnsi="Cambria Math"/>
+                <w:i/>
+                <w:iCs/>
+                <w:lang w:val="es-CO"/>
+              </w:rPr>
+            </m:ctrlPr>
+          </m:sSubPr>
+          <m:e>
+            <m:r>
+              <w:rPr>
+                <w:rFonts w:ascii="Cambria Math" w:eastAsiaTheme="minorEastAsia" w:hAnsi="Cambria Math"/>
+              </w:rPr>
+              <m:t>Q</m:t>
+            </m:r>
+            <m:ctrlPr>
+              <w:rPr>
+                <w:rFonts w:ascii="Cambria Math" w:eastAsiaTheme="minorEastAsia" w:hAnsi="Cambria Math"/>
+                <w:i/>
+                <w:iCs/>
+              </w:rPr>
+            </m:ctrlPr>
+          </m:e>
+          <m:sub>
+            <m:r>
+              <w:rPr>
+                <w:rFonts w:ascii="Cambria Math" w:eastAsiaTheme="minorEastAsia" w:hAnsi="Cambria Math"/>
+                <w:lang w:val="es-CO"/>
+              </w:rPr>
+              <m:t>1</m:t>
+            </m:r>
+          </m:sub>
+        </m:sSub>
+        <m:r>
+          <w:rPr>
+            <w:rFonts w:ascii="Cambria Math" w:eastAsiaTheme="minorEastAsia" w:hAnsi="Cambria Math"/>
+            <w:lang w:val="es-CO"/>
+          </w:rPr>
+          <m:t>:{</m:t>
+        </m:r>
+        <m:r>
+          <w:rPr>
+            <w:rFonts w:ascii="Cambria Math" w:eastAsiaTheme="minorEastAsia" w:hAnsi="Cambria Math"/>
+            <w:lang w:val="es-CO"/>
+          </w:rPr>
+          <m:t xml:space="preserve"> </m:t>
+        </m:r>
+        <m:d>
+          <m:dPr>
+            <m:ctrlPr>
+              <w:rPr>
+                <w:rFonts w:ascii="Cambria Math" w:eastAsiaTheme="minorEastAsia" w:hAnsi="Cambria Math"/>
+                <w:i/>
+                <w:iCs/>
+              </w:rPr>
+            </m:ctrlPr>
+          </m:dPr>
+          <m:e>
+            <m:r>
+              <w:rPr>
+                <w:rFonts w:ascii="Cambria Math" w:eastAsiaTheme="minorEastAsia" w:hAnsi="Cambria Math"/>
+                <w:lang w:val="es-CO"/>
+              </w:rPr>
+              <m:t>0</m:t>
+            </m:r>
+            <m:r>
+              <w:rPr>
+                <w:rFonts w:ascii="Cambria Math" w:eastAsiaTheme="minorEastAsia" w:hAnsi="Cambria Math"/>
+                <w:lang w:val="es-CO"/>
+              </w:rPr>
+              <m:t>&lt;n&lt;100</m:t>
+            </m:r>
+            <m:ctrlPr>
+              <w:rPr>
+                <w:rFonts w:ascii="Cambria Math" w:eastAsiaTheme="minorEastAsia" w:hAnsi="Cambria Math"/>
+                <w:i/>
+                <w:iCs/>
+                <w:lang w:val="es-CO"/>
+              </w:rPr>
+            </m:ctrlPr>
+          </m:e>
+        </m:d>
+        <m:r>
+          <w:rPr>
+            <w:rFonts w:ascii="Cambria Math" w:eastAsiaTheme="minorEastAsia" w:hAnsi="Cambria Math"/>
+            <w:lang w:val="es-CO"/>
+          </w:rPr>
+          <m:t>∧</m:t>
+        </m:r>
+        <m:d>
+          <m:dPr>
+            <m:ctrlPr>
+              <w:rPr>
+                <w:rFonts w:ascii="Cambria Math" w:eastAsiaTheme="minorEastAsia" w:hAnsi="Cambria Math"/>
+                <w:i/>
+                <w:iCs/>
+                <w:lang w:val="es-CO"/>
+              </w:rPr>
+            </m:ctrlPr>
+          </m:dPr>
+          <m:e>
+            <m:r>
+              <w:rPr>
+                <w:rFonts w:ascii="Cambria Math" w:eastAsiaTheme="minorEastAsia" w:hAnsi="Cambria Math"/>
+                <w:lang w:val="es-CO"/>
+              </w:rPr>
+              <m:t>-1≤A,B,C,D≤1</m:t>
+            </m:r>
+          </m:e>
+        </m:d>
+        <m:r>
+          <w:rPr>
+            <w:rFonts w:ascii="Cambria Math" w:eastAsiaTheme="minorEastAsia" w:hAnsi="Cambria Math"/>
+            <w:lang w:val="es-CO"/>
+          </w:rPr>
+          <m:t xml:space="preserve"> </m:t>
+        </m:r>
+        <m:r>
+          <w:rPr>
+            <w:rFonts w:ascii="Cambria Math" w:eastAsiaTheme="minorEastAsia" w:hAnsi="Cambria Math"/>
+            <w:lang w:val="es-CO"/>
+          </w:rPr>
+          <m:t>}</m:t>
+        </m:r>
+      </m:oMath>
+    </w:p>
+    <w:p>
+      <w:pPr>
+        <w:rPr>
+          <w:rFonts w:eastAsiaTheme="minorEastAsia"/>
+          <w:iCs/>
+          <w:lang w:val="es-CO"/>
+        </w:rPr>
+      </w:pPr>
+      <w:r>
+        <w:rPr>
+          <w:rFonts w:eastAsiaTheme="minorEastAsia"/>
+          <w:iCs/>
+          <w:lang w:val="es-CO"/>
+        </w:rPr>
+        <w:t xml:space="preserve">Postcondición: </w:t>
+      </w:r>
+      <m:oMath>
+        <m:sSub>
+          <m:sSubPr>
+            <m:ctrlPr>
+              <w:rPr>
+                <w:rFonts w:ascii="Cambria Math" w:eastAsiaTheme="minorEastAsia" w:hAnsi="Cambria Math"/>
+                <w:i/>
+                <w:iCs/>
+              </w:rPr>
+            </m:ctrlPr>
+          </m:sSubPr>
+          <m:e>
+            <m:r>
+              <w:rPr>
+                <w:rFonts w:ascii="Cambria Math" w:eastAsiaTheme="minorEastAsia" w:hAnsi="Cambria Math"/>
+              </w:rPr>
+              <m:t>R</m:t>
+            </m:r>
+          </m:e>
+          <m:sub>
+            <m:r>
+              <w:rPr>
+                <w:rFonts w:ascii="Cambria Math" w:eastAsiaTheme="minorEastAsia" w:hAnsi="Cambria Math"/>
+                <w:lang w:val="es-CO"/>
+              </w:rPr>
+              <m:t>1</m:t>
+            </m:r>
+          </m:sub>
+        </m:sSub>
+        <m:r>
+          <w:rPr>
+            <w:rFonts w:ascii="Cambria Math" w:eastAsiaTheme="minorEastAsia" w:hAnsi="Cambria Math"/>
+            <w:lang w:val="es-CO"/>
+          </w:rPr>
+          <m:t>:</m:t>
+        </m:r>
+        <m:d>
+          <m:dPr>
+            <m:begChr m:val="{"/>
+            <m:ctrlPr>
+              <w:rPr>
+                <w:rFonts w:ascii="Cambria Math" w:eastAsiaTheme="minorEastAsia" w:hAnsi="Cambria Math"/>
+                <w:i/>
+                <w:iCs/>
+              </w:rPr>
+            </m:ctrlPr>
+          </m:dPr>
+          <m:e>
+            <m:r>
+              <w:rPr>
+                <w:rFonts w:ascii="Cambria Math" w:eastAsiaTheme="minorEastAsia" w:hAnsi="Cambria Math"/>
+                <w:lang w:val="es-CO"/>
+              </w:rPr>
+              <m:t xml:space="preserve"> </m:t>
+            </m:r>
+            <m:d>
+              <m:dPr>
+                <m:endChr m:val="|"/>
+                <m:ctrlPr>
+                  <w:rPr>
+                    <w:rFonts w:ascii="Cambria Math" w:eastAsiaTheme="minorEastAsia" w:hAnsi="Cambria Math"/>
+                    <w:i/>
+                    <w:iCs/>
+                  </w:rPr>
+                </m:ctrlPr>
+              </m:dPr>
+              <m:e>
+                <m:r>
+                  <w:rPr>
+                    <w:rFonts w:ascii="Cambria Math" w:eastAsiaTheme="minorEastAsia" w:hAnsi="Cambria Math"/>
+                    <w:lang w:val="es-CO"/>
+                  </w:rPr>
+                  <m:t xml:space="preserve">∀ </m:t>
+                </m:r>
+                <m:r>
+                  <w:rPr>
+                    <w:rFonts w:ascii="Cambria Math" w:eastAsiaTheme="minorEastAsia" w:hAnsi="Cambria Math"/>
+                  </w:rPr>
+                  <m:t>k</m:t>
+                </m:r>
+                <m:r>
+                  <w:rPr>
+                    <w:rFonts w:ascii="Cambria Math" w:eastAsiaTheme="minorEastAsia" w:hAnsi="Cambria Math"/>
+                    <w:lang w:val="es-CO"/>
+                  </w:rPr>
+                  <m:t xml:space="preserve"> </m:t>
+                </m:r>
+              </m:e>
+            </m:d>
+            <m:r>
+              <w:rPr>
+                <w:rFonts w:ascii="Cambria Math" w:eastAsiaTheme="minorEastAsia" w:hAnsi="Cambria Math"/>
+                <w:lang w:val="es-CO"/>
+              </w:rPr>
+              <m:t xml:space="preserve"> 2≤</m:t>
+            </m:r>
+            <m:r>
+              <w:rPr>
+                <w:rFonts w:ascii="Cambria Math" w:eastAsiaTheme="minorEastAsia" w:hAnsi="Cambria Math"/>
+              </w:rPr>
+              <m:t>k</m:t>
+            </m:r>
+            <m:r>
+              <w:rPr>
+                <w:rFonts w:ascii="Cambria Math" w:eastAsiaTheme="minorEastAsia" w:hAnsi="Cambria Math"/>
+                <w:lang w:val="es-CO"/>
+              </w:rPr>
+              <m:t>≤</m:t>
+            </m:r>
+            <m:r>
+              <w:rPr>
+                <w:rFonts w:ascii="Cambria Math" w:eastAsiaTheme="minorEastAsia" w:hAnsi="Cambria Math"/>
+              </w:rPr>
+              <m:t>n</m:t>
+            </m:r>
+            <m:r>
+              <w:rPr>
+                <w:rFonts w:ascii="Cambria Math" w:eastAsiaTheme="minorEastAsia" w:hAnsi="Cambria Math"/>
+                <w:lang w:val="es-CO"/>
+              </w:rPr>
+              <m:t xml:space="preserve"> :</m:t>
+            </m:r>
+            <m:r>
+              <w:rPr>
+                <w:rFonts w:ascii="Cambria Math" w:eastAsiaTheme="minorEastAsia" w:hAnsi="Cambria Math"/>
+              </w:rPr>
+              <m:t>r</m:t>
+            </m:r>
+            <m:d>
+              <m:dPr>
+                <m:begChr m:val="["/>
+                <m:endChr m:val="]"/>
+                <m:ctrlPr>
+                  <w:rPr>
+                    <w:rFonts w:ascii="Cambria Math" w:eastAsiaTheme="minorEastAsia" w:hAnsi="Cambria Math"/>
+                    <w:i/>
+                    <w:iCs/>
+                  </w:rPr>
+                </m:ctrlPr>
+              </m:dPr>
+              <m:e>
+                <m:r>
+                  <w:rPr>
+                    <w:rFonts w:ascii="Cambria Math" w:eastAsiaTheme="minorEastAsia" w:hAnsi="Cambria Math"/>
+                  </w:rPr>
+                  <m:t>k</m:t>
+                </m:r>
+              </m:e>
+            </m:d>
+            <m:r>
+              <w:rPr>
+                <w:rFonts w:ascii="Cambria Math" w:eastAsiaTheme="minorEastAsia" w:hAnsi="Cambria Math"/>
+                <w:lang w:val="es-CO"/>
+              </w:rPr>
+              <m:t>=</m:t>
+            </m:r>
+            <m:r>
+              <w:rPr>
+                <w:rFonts w:ascii="Cambria Math" w:eastAsiaTheme="minorEastAsia" w:hAnsi="Cambria Math"/>
+              </w:rPr>
+              <m:t>D</m:t>
+            </m:r>
+            <m:r>
+              <w:rPr>
+                <w:rFonts w:ascii="Cambria Math" w:eastAsiaTheme="minorEastAsia" w:hAnsi="Cambria Math"/>
+                <w:lang w:val="es-CO"/>
+              </w:rPr>
+              <m:t>*</m:t>
+            </m:r>
+            <m:r>
+              <w:rPr>
+                <w:rFonts w:ascii="Cambria Math" w:eastAsiaTheme="minorEastAsia" w:hAnsi="Cambria Math"/>
+              </w:rPr>
+              <m:t>r</m:t>
+            </m:r>
+            <m:d>
+              <m:dPr>
+                <m:begChr m:val="["/>
+                <m:endChr m:val="]"/>
+                <m:ctrlPr>
+                  <w:rPr>
+                    <w:rFonts w:ascii="Cambria Math" w:eastAsiaTheme="minorEastAsia" w:hAnsi="Cambria Math"/>
+                    <w:i/>
+                    <w:iCs/>
+                  </w:rPr>
+                </m:ctrlPr>
+              </m:dPr>
+              <m:e>
+                <m:r>
+                  <w:rPr>
+                    <w:rFonts w:ascii="Cambria Math" w:eastAsiaTheme="minorEastAsia" w:hAnsi="Cambria Math"/>
+                  </w:rPr>
+                  <m:t>k</m:t>
+                </m:r>
+                <m:r>
+                  <w:rPr>
+                    <w:rFonts w:ascii="Cambria Math" w:eastAsiaTheme="minorEastAsia" w:hAnsi="Cambria Math"/>
+                    <w:lang w:val="es-CO"/>
+                  </w:rPr>
+                  <m:t>-1</m:t>
+                </m:r>
+              </m:e>
+            </m:d>
+            <m:r>
+              <w:rPr>
+                <w:rFonts w:ascii="Cambria Math" w:eastAsiaTheme="minorEastAsia" w:hAnsi="Cambria Math"/>
+                <w:lang w:val="es-CO"/>
+              </w:rPr>
+              <m:t>+</m:t>
+            </m:r>
+            <m:r>
+              <w:rPr>
+                <w:rFonts w:ascii="Cambria Math" w:eastAsiaTheme="minorEastAsia" w:hAnsi="Cambria Math"/>
+              </w:rPr>
+              <m:t>C</m:t>
+            </m:r>
+            <m:r>
+              <w:rPr>
+                <w:rFonts w:ascii="Cambria Math" w:eastAsiaTheme="minorEastAsia" w:hAnsi="Cambria Math"/>
+                <w:lang w:val="es-CO"/>
+              </w:rPr>
+              <m:t>*</m:t>
+            </m:r>
+            <m:r>
+              <w:rPr>
+                <w:rFonts w:ascii="Cambria Math" w:eastAsiaTheme="minorEastAsia" w:hAnsi="Cambria Math"/>
+              </w:rPr>
+              <m:t>r</m:t>
+            </m:r>
+            <m:r>
+              <w:rPr>
+                <w:rFonts w:ascii="Cambria Math" w:eastAsiaTheme="minorEastAsia" w:hAnsi="Cambria Math"/>
+                <w:lang w:val="es-CO"/>
+              </w:rPr>
+              <m:t>[</m:t>
+            </m:r>
+            <m:r>
+              <w:rPr>
+                <w:rFonts w:ascii="Cambria Math" w:eastAsiaTheme="minorEastAsia" w:hAnsi="Cambria Math"/>
+              </w:rPr>
+              <m:t>k</m:t>
+            </m:r>
+            <m:r>
+              <w:rPr>
+                <w:rFonts w:ascii="Cambria Math" w:eastAsiaTheme="minorEastAsia" w:hAnsi="Cambria Math"/>
+                <w:lang w:val="es-CO"/>
+              </w:rPr>
+              <m:t>-2]</m:t>
+            </m:r>
+          </m:e>
+        </m:d>
+        <m:r>
+          <w:rPr>
+            <w:rFonts w:ascii="Cambria Math" w:eastAsiaTheme="minorEastAsia" w:hAnsi="Cambria Math"/>
+            <w:lang w:val="es-CO"/>
+          </w:rPr>
+          <m:t>∧</m:t>
+        </m:r>
+        <m:r>
+          <w:rPr>
+            <w:rFonts w:ascii="Cambria Math" w:eastAsiaTheme="minorEastAsia" w:hAnsi="Cambria Math"/>
+          </w:rPr>
+          <m:t>r</m:t>
+        </m:r>
+        <m:d>
+          <m:dPr>
+            <m:begChr m:val="["/>
+            <m:endChr m:val="]"/>
+            <m:ctrlPr>
+              <w:rPr>
+                <w:rFonts w:ascii="Cambria Math" w:eastAsiaTheme="minorEastAsia" w:hAnsi="Cambria Math"/>
+                <w:i/>
+                <w:iCs/>
+              </w:rPr>
+            </m:ctrlPr>
+          </m:dPr>
+          <m:e>
+            <m:r>
+              <w:rPr>
+                <w:rFonts w:ascii="Cambria Math" w:eastAsiaTheme="minorEastAsia" w:hAnsi="Cambria Math"/>
+                <w:lang w:val="es-CO"/>
+              </w:rPr>
+              <m:t>0</m:t>
+            </m:r>
+          </m:e>
+        </m:d>
+        <m:r>
+          <w:rPr>
+            <w:rFonts w:ascii="Cambria Math" w:eastAsiaTheme="minorEastAsia" w:hAnsi="Cambria Math"/>
+            <w:lang w:val="es-CO"/>
+          </w:rPr>
+          <m:t>=</m:t>
+        </m:r>
+        <m:r>
+          <w:rPr>
+            <w:rFonts w:ascii="Cambria Math" w:eastAsiaTheme="minorEastAsia" w:hAnsi="Cambria Math"/>
+          </w:rPr>
+          <m:t>A</m:t>
+        </m:r>
+        <m:r>
+          <w:rPr>
+            <w:rFonts w:ascii="Cambria Math" w:eastAsiaTheme="minorEastAsia" w:hAnsi="Cambria Math"/>
+            <w:lang w:val="es-CO"/>
+          </w:rPr>
+          <m:t xml:space="preserve"> ∧</m:t>
+        </m:r>
+        <m:r>
+          <w:rPr>
+            <w:rFonts w:ascii="Cambria Math" w:eastAsiaTheme="minorEastAsia" w:hAnsi="Cambria Math"/>
+          </w:rPr>
+          <m:t>r</m:t>
+        </m:r>
+        <m:d>
+          <m:dPr>
+            <m:begChr m:val="["/>
+            <m:endChr m:val="]"/>
+            <m:ctrlPr>
+              <w:rPr>
+                <w:rFonts w:ascii="Cambria Math" w:eastAsiaTheme="minorEastAsia" w:hAnsi="Cambria Math"/>
+                <w:i/>
+                <w:iCs/>
+              </w:rPr>
+            </m:ctrlPr>
+          </m:dPr>
+          <m:e>
+            <m:r>
+              <w:rPr>
+                <w:rFonts w:ascii="Cambria Math" w:eastAsiaTheme="minorEastAsia" w:hAnsi="Cambria Math"/>
+                <w:lang w:val="es-CO"/>
+              </w:rPr>
+              <m:t>1</m:t>
+            </m:r>
+          </m:e>
+        </m:d>
+        <m:r>
+          <w:rPr>
+            <w:rFonts w:ascii="Cambria Math" w:eastAsiaTheme="minorEastAsia" w:hAnsi="Cambria Math"/>
+            <w:lang w:val="es-CO"/>
+          </w:rPr>
+          <m:t>=</m:t>
+        </m:r>
+        <m:r>
+          <w:rPr>
+            <w:rFonts w:ascii="Cambria Math" w:eastAsiaTheme="minorEastAsia" w:hAnsi="Cambria Math"/>
+          </w:rPr>
+          <m:t>B</m:t>
+        </m:r>
+        <m:r>
+          <w:rPr>
+            <w:rFonts w:ascii="Cambria Math" w:eastAsiaTheme="minorEastAsia" w:hAnsi="Cambria Math"/>
+            <w:lang w:val="es-CO"/>
+          </w:rPr>
+          <m:t xml:space="preserve"> </m:t>
+        </m:r>
+        <m:r>
+          <w:rPr>
+            <w:rFonts w:ascii="Cambria Math" w:eastAsiaTheme="minorEastAsia" w:hAnsi="Cambria Math"/>
+            <w:lang w:val="es-CO"/>
+          </w:rPr>
+          <m:t>}</m:t>
+        </m:r>
+      </m:oMath>
+    </w:p>
+    <w:p>
+      <w:pPr>
+        <w:rPr>
+          <w:rFonts w:ascii="Consolas" w:eastAsiaTheme="minorEastAsia" w:hAnsi="Consolas"/>
+          <w:b/>
+          <w:bCs/>
+          <w:iCs/>
+          <w:lang w:val="es-CO"/>
+        </w:rPr>
+      </w:pPr>
+      <w:r>
+        <w:rPr>
+          <w:rFonts w:eastAsiaTheme="minorEastAsia"/>
+          <w:b/>
+          <w:bCs/>
+          <w:iCs/>
+          <w:lang w:val="es-CO"/>
+        </w:rPr>
+        <w:t xml:space="preserve">2. </w:t>
+      </w:r>
+      <w:r>
+        <w:rPr>
+          <w:rFonts w:ascii="Consolas" w:eastAsiaTheme="minorEastAsia" w:hAnsi="Consolas"/>
+          <w:b/>
+          <w:bCs/>
+          <w:iCs/>
+          <w:lang w:val="es-CO"/>
+        </w:rPr>
+        <w:t>cp</w:t>
+      </w:r>
+    </w:p>
+    <w:p>
+      <w:pPr>
+        <w:rPr>
+          <w:rFonts w:eastAsiaTheme="minorEastAsia"/>
+          <w:iCs/>
+          <w:lang w:val="es-CO"/>
+        </w:rPr>
+      </w:pPr>
+      <w:r>
+        <w:rPr>
+          <w:rFonts w:eastAsiaTheme="minorEastAsia"/>
+          <w:iCs/>
+          <w:lang w:val="es-CO"/>
+        </w:rPr>
+        <w:t xml:space="preserve">Precondición: </w:t>
+      </w:r>
+      <m:oMath>
+        <m:sSub>
+          <m:sSubPr>
+            <m:ctrlPr>
+              <w:rPr>
+                <w:rFonts w:ascii="Cambria Math" w:eastAsiaTheme="minorEastAsia" w:hAnsi="Cambria Math"/>
+                <w:i/>
+                <w:iCs/>
+                <w:lang w:val="es-CO"/>
+              </w:rPr>
+            </m:ctrlPr>
+          </m:sSubPr>
+          <m:e>
+            <m:r>
+              <w:rPr>
+                <w:rFonts w:ascii="Cambria Math" w:eastAsiaTheme="minorEastAsia" w:hAnsi="Cambria Math"/>
+                <w:lang w:val="es-CO"/>
+              </w:rPr>
+              <m:t>Q</m:t>
+            </m:r>
+          </m:e>
+          <m:sub>
+            <m:r>
+              <w:rPr>
+                <w:rFonts w:ascii="Cambria Math" w:eastAsiaTheme="minorEastAsia" w:hAnsi="Cambria Math"/>
+                <w:lang w:val="es-CO"/>
+              </w:rPr>
+              <m:t>2</m:t>
+            </m:r>
+          </m:sub>
+        </m:sSub>
+        <m:r>
+          <w:rPr>
+            <w:rFonts w:ascii="Cambria Math" w:eastAsiaTheme="minorEastAsia" w:hAnsi="Cambria Math"/>
+            <w:lang w:val="es-CO"/>
+          </w:rPr>
+          <m:t>:{</m:t>
+        </m:r>
+        <m:sSub>
+          <m:sSubPr>
+            <m:ctrlPr>
+              <w:rPr>
+                <w:rFonts w:ascii="Cambria Math" w:eastAsiaTheme="minorEastAsia" w:hAnsi="Cambria Math"/>
+                <w:i/>
+                <w:iCs/>
+                <w:lang w:val="es-CO"/>
+              </w:rPr>
+            </m:ctrlPr>
+          </m:sSubPr>
+          <m:e>
+            <m:r>
+              <w:rPr>
+                <w:rFonts w:ascii="Cambria Math" w:eastAsiaTheme="minorEastAsia" w:hAnsi="Cambria Math"/>
+                <w:lang w:val="es-CO"/>
+              </w:rPr>
+              <m:t xml:space="preserve"> Q</m:t>
+            </m:r>
+          </m:e>
+          <m:sub>
+            <m:r>
+              <w:rPr>
+                <w:rFonts w:ascii="Cambria Math" w:eastAsiaTheme="minorEastAsia" w:hAnsi="Cambria Math"/>
+                <w:lang w:val="es-CO"/>
+              </w:rPr>
+              <m:t>1</m:t>
+            </m:r>
+          </m:sub>
+        </m:sSub>
+        <m:r>
+          <w:rPr>
+            <w:rFonts w:ascii="Cambria Math" w:eastAsiaTheme="minorEastAsia" w:hAnsi="Cambria Math"/>
+            <w:lang w:val="es-CO"/>
+          </w:rPr>
+          <m:t>∧</m:t>
+        </m:r>
+        <m:sSub>
+          <m:sSubPr>
+            <m:ctrlPr>
+              <w:rPr>
+                <w:rFonts w:ascii="Cambria Math" w:eastAsiaTheme="minorEastAsia" w:hAnsi="Cambria Math"/>
+                <w:i/>
+                <w:iCs/>
+                <w:lang w:val="es-CO"/>
+              </w:rPr>
+            </m:ctrlPr>
+          </m:sSubPr>
+          <m:e>
+            <m:r>
+              <w:rPr>
+                <w:rFonts w:ascii="Cambria Math" w:eastAsiaTheme="minorEastAsia" w:hAnsi="Cambria Math"/>
+                <w:lang w:val="es-CO"/>
+              </w:rPr>
+              <m:t>R</m:t>
+            </m:r>
+          </m:e>
+          <m:sub>
+            <m:r>
+              <w:rPr>
+                <w:rFonts w:ascii="Cambria Math" w:eastAsiaTheme="minorEastAsia" w:hAnsi="Cambria Math"/>
+                <w:lang w:val="es-CO"/>
+              </w:rPr>
+              <m:t>1</m:t>
+            </m:r>
+          </m:sub>
+        </m:sSub>
+        <m:r>
+          <w:rPr>
+            <w:rFonts w:ascii="Cambria Math" w:eastAsiaTheme="minorEastAsia" w:hAnsi="Cambria Math"/>
+            <w:lang w:val="es-CO"/>
+          </w:rPr>
+          <m:t xml:space="preserve"> }</m:t>
+        </m:r>
+      </m:oMath>
+    </w:p>
+    <w:p>
+      <w:pPr>
+        <w:rPr>
+          <w:rFonts w:eastAsiaTheme="minorEastAsia"/>
+          <w:iCs/>
+          <w:lang w:val="es-CO"/>
+        </w:rPr>
+      </w:pPr>
+      <w:r>
+        <w:rPr>
+          <w:rFonts w:eastAsiaTheme="minorEastAsia"/>
+          <w:iCs/>
+          <w:lang w:val="es-CO"/>
+        </w:rPr>
+        <w:t xml:space="preserve">Postcondición: </w:t>
+      </w:r>
+      <m:oMath>
+        <m:sSub>
+          <m:sSubPr>
+            <m:ctrlPr>
+              <w:rPr>
+                <w:rFonts w:ascii="Cambria Math" w:eastAsiaTheme="minorEastAsia" w:hAnsi="Cambria Math"/>
+                <w:i/>
+                <w:iCs/>
+                <w:lang w:val="es-CO"/>
+              </w:rPr>
+            </m:ctrlPr>
+          </m:sSubPr>
+          <m:e>
+            <m:r>
+              <w:rPr>
+                <w:rFonts w:ascii="Cambria Math" w:eastAsiaTheme="minorEastAsia" w:hAnsi="Cambria Math"/>
+                <w:lang w:val="es-CO"/>
+              </w:rPr>
+              <m:t>R</m:t>
+            </m:r>
+          </m:e>
+          <m:sub>
+            <m:r>
+              <w:rPr>
+                <w:rFonts w:ascii="Cambria Math" w:eastAsiaTheme="minorEastAsia" w:hAnsi="Cambria Math"/>
+                <w:lang w:val="es-CO"/>
+              </w:rPr>
+              <m:t>2</m:t>
+            </m:r>
+          </m:sub>
+        </m:sSub>
+        <m:r>
+          <w:rPr>
+            <w:rFonts w:ascii="Cambria Math" w:eastAsiaTheme="minorEastAsia" w:hAnsi="Cambria Math"/>
+            <w:lang w:val="es-CO"/>
+          </w:rPr>
+          <m:t>:</m:t>
+        </m:r>
+        <m:d>
+          <m:dPr>
+            <m:begChr m:val="{"/>
+            <m:ctrlPr>
+              <w:rPr>
+                <w:rFonts w:ascii="Cambria Math" w:eastAsiaTheme="minorEastAsia" w:hAnsi="Cambria Math"/>
+                <w:i/>
+                <w:iCs/>
+                <w:lang w:val="es-CO"/>
+              </w:rPr>
+            </m:ctrlPr>
+          </m:dPr>
+          <m:e>
+            <m:r>
+              <w:rPr>
+                <w:rFonts w:ascii="Cambria Math" w:eastAsiaTheme="minorEastAsia" w:hAnsi="Cambria Math"/>
+                <w:lang w:val="es-CO"/>
+              </w:rPr>
+              <m:t xml:space="preserve"> x=</m:t>
+            </m:r>
+            <m:d>
+              <m:dPr>
+                <m:endChr m:val="|"/>
+                <m:ctrlPr>
+                  <w:rPr>
+                    <w:rFonts w:ascii="Cambria Math" w:eastAsiaTheme="minorEastAsia" w:hAnsi="Cambria Math"/>
+                    <w:i/>
+                    <w:iCs/>
+                    <w:lang w:val="es-CO"/>
+                  </w:rPr>
+                </m:ctrlPr>
+              </m:dPr>
+              <m:e>
+                <m:r>
+                  <w:rPr>
+                    <w:rFonts w:ascii="Cambria Math" w:eastAsiaTheme="minorEastAsia" w:hAnsi="Cambria Math"/>
+                    <w:lang w:val="es-CO"/>
+                  </w:rPr>
+                  <m:t xml:space="preserve">+k </m:t>
+                </m:r>
+              </m:e>
+            </m:d>
+            <m:r>
+              <w:rPr>
+                <w:rFonts w:ascii="Cambria Math" w:eastAsiaTheme="minorEastAsia" w:hAnsi="Cambria Math"/>
+                <w:lang w:val="es-CO"/>
+              </w:rPr>
+              <m:t xml:space="preserve"> 0≤k≤n :r</m:t>
+            </m:r>
+            <m:d>
+              <m:dPr>
+                <m:begChr m:val="["/>
+                <m:endChr m:val="]"/>
+                <m:ctrlPr>
+                  <w:rPr>
+                    <w:rFonts w:ascii="Cambria Math" w:eastAsiaTheme="minorEastAsia" w:hAnsi="Cambria Math"/>
+                    <w:i/>
+                    <w:iCs/>
+                    <w:lang w:val="es-CO"/>
+                  </w:rPr>
+                </m:ctrlPr>
+              </m:dPr>
+              <m:e>
+                <m:r>
+                  <w:rPr>
+                    <w:rFonts w:ascii="Cambria Math" w:eastAsiaTheme="minorEastAsia" w:hAnsi="Cambria Math"/>
+                    <w:lang w:val="es-CO"/>
+                  </w:rPr>
+                  <m:t>k</m:t>
+                </m:r>
+              </m:e>
+            </m:d>
+            <m:r>
+              <w:rPr>
+                <w:rFonts w:ascii="Cambria Math" w:eastAsiaTheme="minorEastAsia" w:hAnsi="Cambria Math"/>
+                <w:lang w:val="es-CO"/>
+              </w:rPr>
+              <m:t>⋅r</m:t>
+            </m:r>
+            <m:d>
+              <m:dPr>
+                <m:begChr m:val="["/>
+                <m:endChr m:val="]"/>
+                <m:ctrlPr>
+                  <w:rPr>
+                    <w:rFonts w:ascii="Cambria Math" w:eastAsiaTheme="minorEastAsia" w:hAnsi="Cambria Math"/>
+                    <w:i/>
+                    <w:iCs/>
+                    <w:lang w:val="es-CO"/>
+                  </w:rPr>
+                </m:ctrlPr>
+              </m:dPr>
+              <m:e>
+                <m:r>
+                  <w:rPr>
+                    <w:rFonts w:ascii="Cambria Math" w:eastAsiaTheme="minorEastAsia" w:hAnsi="Cambria Math"/>
+                    <w:lang w:val="es-CO"/>
+                  </w:rPr>
+                  <m:t>n-k</m:t>
+                </m:r>
+              </m:e>
+            </m:d>
+          </m:e>
+        </m:d>
+        <m:r>
+          <w:rPr>
+            <w:rFonts w:ascii="Cambria Math" w:eastAsiaTheme="minorEastAsia" w:hAnsi="Cambria Math"/>
+            <w:lang w:val="es-CO"/>
+          </w:rPr>
+          <m:t xml:space="preserve"> }</m:t>
+        </m:r>
+      </m:oMath>
     </w:p>
     <w:p>
       <w:pPr>
@@ -592,13 +1934,253 @@
         </w:rPr>
         <w:t>Temporal:</w:t>
       </w:r>
-    </w:p>
-    <w:p>
-      <w:pPr>
-        <w:rPr>
-          <w:lang w:val="es-CO"/>
-        </w:rPr>
-      </w:pPr>
+      <w:r>
+        <w:rPr>
+          <w:lang w:val="es-CO"/>
+        </w:rPr>
+        <w:t xml:space="preserve"> </w:t>
+      </w:r>
+      <w:r>
+        <w:rPr>
+          <w:b/>
+          <w:bCs/>
+          <w:i/>
+          <w:iCs/>
+          <w:lang w:val="es-CO"/>
+        </w:rPr>
+        <w:t>O(n)</w:t>
+      </w:r>
+    </w:p>
+    <w:p>
+      <w:pPr>
+        <w:rPr>
+          <w:rFonts w:eastAsiaTheme="minorEastAsia"/>
+          <w:lang w:val="es-CO"/>
+        </w:rPr>
+      </w:pPr>
+      <w:r>
+        <w:rPr>
+          <w:lang w:val="es-CO"/>
+        </w:rPr>
+        <w:t xml:space="preserve">1. Para llenar el arreglo </w:t>
+      </w:r>
+      <m:oMath>
+        <m:r>
+          <w:rPr>
+            <w:rFonts w:ascii="Cambria Math" w:hAnsi="Cambria Math"/>
+            <w:lang w:val="es-CO"/>
+          </w:rPr>
+          <m:t>r</m:t>
+        </m:r>
+      </m:oMath>
+      <w:r>
+        <w:rPr>
+          <w:rFonts w:eastAsiaTheme="minorEastAsia"/>
+          <w:lang w:val="es-CO"/>
+        </w:rPr>
+        <w:t xml:space="preserve"> se tienen que recorrer solo una vez todos los elementos desde 2 hasta n, ya que la información de los anteriores ya se </w:t>
+      </w:r>
+      <w:r>
+        <w:rPr>
+          <w:rFonts w:eastAsiaTheme="minorEastAsia"/>
+          <w:lang w:val="es-CO"/>
+        </w:rPr>
+        <w:t>tendrá almacenada</w:t>
+      </w:r>
+      <w:r>
+        <w:rPr>
+          <w:rFonts w:eastAsiaTheme="minorEastAsia"/>
+          <w:lang w:val="es-CO"/>
+        </w:rPr>
+        <w:t xml:space="preserve">. </w:t>
+      </w:r>
+      <m:oMath>
+        <m:r>
+          <w:rPr>
+            <w:rFonts w:ascii="Cambria Math" w:eastAsiaTheme="minorEastAsia" w:hAnsi="Cambria Math"/>
+            <w:lang w:val="es-CO"/>
+          </w:rPr>
+          <m:t>O</m:t>
+        </m:r>
+        <m:d>
+          <m:dPr>
+            <m:ctrlPr>
+              <w:rPr>
+                <w:rFonts w:ascii="Cambria Math" w:eastAsiaTheme="minorEastAsia" w:hAnsi="Cambria Math"/>
+                <w:i/>
+                <w:lang w:val="es-CO"/>
+              </w:rPr>
+            </m:ctrlPr>
+          </m:dPr>
+          <m:e>
+            <m:r>
+              <w:rPr>
+                <w:rFonts w:ascii="Cambria Math" w:eastAsiaTheme="minorEastAsia" w:hAnsi="Cambria Math"/>
+                <w:lang w:val="es-CO"/>
+              </w:rPr>
+              <m:t>n-2+1</m:t>
+            </m:r>
+          </m:e>
+        </m:d>
+        <m:r>
+          <w:rPr>
+            <w:rFonts w:ascii="Cambria Math" w:eastAsiaTheme="minorEastAsia" w:hAnsi="Cambria Math"/>
+            <w:lang w:val="es-CO"/>
+          </w:rPr>
+          <m:t>=O(n-1)</m:t>
+        </m:r>
+      </m:oMath>
+    </w:p>
+    <w:p>
+      <w:pPr>
+        <w:rPr>
+          <w:rFonts w:eastAsiaTheme="minorEastAsia"/>
+          <w:lang w:val="es-CO"/>
+        </w:rPr>
+      </w:pPr>
+      <w:r>
+        <w:rPr>
+          <w:rFonts w:eastAsiaTheme="minorEastAsia"/>
+          <w:lang w:val="es-CO"/>
+        </w:rPr>
+        <w:t xml:space="preserve">2. </w:t>
+      </w:r>
+      <w:r>
+        <w:rPr>
+          <w:rFonts w:eastAsiaTheme="minorEastAsia"/>
+          <w:lang w:val="es-CO"/>
+        </w:rPr>
+        <w:t xml:space="preserve">Para realizar la sumatoria del cálculo de la </w:t>
+      </w:r>
+      <w:r>
+        <w:rPr>
+          <w:rFonts w:eastAsiaTheme="minorEastAsia"/>
+          <w:i/>
+          <w:iCs/>
+          <w:lang w:val="es-CO"/>
+        </w:rPr>
+        <w:t>convo</w:t>
+      </w:r>
+      <w:r>
+        <w:rPr>
+          <w:i/>
+          <w:iCs/>
+          <w:lang w:val="es-CO"/>
+        </w:rPr>
+        <w:t>lución ponderada</w:t>
+      </w:r>
+      <w:r>
+        <w:rPr>
+          <w:lang w:val="es-CO"/>
+        </w:rPr>
+        <w:t xml:space="preserve"> únicamente se recorre la mitad de los datos almacenados en r. </w:t>
+      </w:r>
+      <m:oMath>
+        <m:r>
+          <w:rPr>
+            <w:rFonts w:ascii="Cambria Math" w:hAnsi="Cambria Math"/>
+            <w:lang w:val="es-CO"/>
+          </w:rPr>
+          <m:t>O(n/2)</m:t>
+        </m:r>
+      </m:oMath>
+    </w:p>
+    <w:p>
+      <w:pPr>
+        <w:rPr>
+          <w:rFonts w:eastAsiaTheme="minorEastAsia"/>
+          <w:lang w:val="es-CO"/>
+        </w:rPr>
+      </w:pPr>
+      <w:r>
+        <w:rPr>
+          <w:rFonts w:eastAsiaTheme="minorEastAsia"/>
+          <w:lang w:val="es-CO"/>
+        </w:rPr>
+        <w:t xml:space="preserve">Finalmente, la complejidad total será el máximo, es decir: </w:t>
+      </w:r>
+      <m:oMath>
+        <m:r>
+          <w:rPr>
+            <w:rFonts w:ascii="Cambria Math" w:eastAsiaTheme="minorEastAsia" w:hAnsi="Cambria Math"/>
+            <w:lang w:val="es-CO"/>
+          </w:rPr>
+          <m:t>O</m:t>
+        </m:r>
+        <m:d>
+          <m:dPr>
+            <m:ctrlPr>
+              <w:rPr>
+                <w:rFonts w:ascii="Cambria Math" w:eastAsiaTheme="minorEastAsia" w:hAnsi="Cambria Math"/>
+                <w:i/>
+                <w:lang w:val="es-CO"/>
+              </w:rPr>
+            </m:ctrlPr>
+          </m:dPr>
+          <m:e>
+            <m:r>
+              <w:rPr>
+                <w:rFonts w:ascii="Cambria Math" w:eastAsiaTheme="minorEastAsia" w:hAnsi="Cambria Math"/>
+                <w:lang w:val="es-CO"/>
+              </w:rPr>
+              <m:t>n-1+n/2</m:t>
+            </m:r>
+          </m:e>
+        </m:d>
+        <m:r>
+          <w:rPr>
+            <w:rFonts w:ascii="Cambria Math" w:eastAsiaTheme="minorEastAsia" w:hAnsi="Cambria Math"/>
+            <w:lang w:val="es-CO"/>
+          </w:rPr>
+          <m:t>=O(n)</m:t>
+        </m:r>
+      </m:oMath>
+    </w:p>
+    <w:p>
+      <w:pPr>
+        <w:rPr>
+          <w:lang w:val="es-CO"/>
+        </w:rPr>
+      </w:pPr>
+      <w:r>
+        <w:rPr>
+          <w:rFonts w:eastAsiaTheme="minorEastAsia"/>
+          <w:lang w:val="es-CO"/>
+        </w:rPr>
+        <w:t xml:space="preserve">* NOTA: </w:t>
+      </w:r>
+      <m:oMath>
+        <m:r>
+          <w:rPr>
+            <w:rFonts w:ascii="Cambria Math" w:eastAsiaTheme="minorEastAsia" w:hAnsi="Cambria Math"/>
+            <w:lang w:val="es-CO"/>
+          </w:rPr>
+          <m:t>n</m:t>
+        </m:r>
+      </m:oMath>
+      <w:r>
+        <w:rPr>
+          <w:rFonts w:eastAsiaTheme="minorEastAsia"/>
+          <w:lang w:val="es-CO"/>
+        </w:rPr>
+        <w:t xml:space="preserve"> es el parámetro </w:t>
+      </w:r>
+      <m:oMath>
+        <m:r>
+          <w:rPr>
+            <w:rFonts w:ascii="Cambria Math" w:eastAsiaTheme="minorEastAsia" w:hAnsi="Cambria Math"/>
+            <w:lang w:val="es-CO"/>
+          </w:rPr>
+          <m:t>n</m:t>
+        </m:r>
+      </m:oMath>
+      <w:r>
+        <w:rPr>
+          <w:rFonts w:eastAsiaTheme="minorEastAsia"/>
+          <w:lang w:val="es-CO"/>
+        </w:rPr>
+        <w:t xml:space="preserve"> que es entrada del problema.</w:t>
+      </w:r>
     </w:p>
     <w:p>
       <w:pPr>
@@ -618,13 +2200,60 @@
         </w:rPr>
         <w:t>Espacial:</w:t>
       </w:r>
-    </w:p>
-    <w:p>
-      <w:pPr>
-        <w:rPr>
-          <w:lang w:val="es-CO"/>
-        </w:rPr>
-      </w:pPr>
+      <w:r>
+        <w:rPr>
+          <w:lang w:val="es-CO"/>
+        </w:rPr>
+        <w:t xml:space="preserve"> </w:t>
+      </w:r>
+      <w:r>
+        <w:rPr>
+          <w:b/>
+          <w:bCs/>
+          <w:i/>
+          <w:iCs/>
+          <w:lang w:val="es-CO"/>
+        </w:rPr>
+        <w:t>O(n)</w:t>
+      </w:r>
+    </w:p>
+    <w:p>
+      <w:pPr>
+        <w:rPr>
+          <w:rFonts w:eastAsiaTheme="minorEastAsia"/>
+          <w:lang w:val="es-CO"/>
+        </w:rPr>
+      </w:pPr>
+      <w:r>
+        <w:rPr>
+          <w:lang w:val="es-CO"/>
+        </w:rPr>
+        <w:t xml:space="preserve">Únicamente se debe tener en cuenta el tamaño del arreglo </w:t>
+      </w:r>
+      <m:oMath>
+        <m:r>
+          <w:rPr>
+            <w:rFonts w:ascii="Cambria Math" w:hAnsi="Cambria Math"/>
+            <w:lang w:val="es-CO"/>
+          </w:rPr>
+          <m:t>r</m:t>
+        </m:r>
+      </m:oMath>
+      <w:r>
+        <w:rPr>
+          <w:lang w:val="es-CO"/>
+        </w:rPr>
+        <w:t xml:space="preserve">, ya que es la única estructura de datos que no tiene un tamaño constante. El tamaño del arreglo siempre será </w:t>
+      </w:r>
+      <m:oMath>
+        <m:r>
+          <w:rPr>
+            <w:rFonts w:ascii="Cambria Math" w:hAnsi="Cambria Math"/>
+            <w:lang w:val="es-CO"/>
+          </w:rPr>
+          <m:t>O(n+1)=O(n)</m:t>
+        </m:r>
+      </m:oMath>
     </w:p>
     <w:p>
       <w:pPr>
@@ -651,8 +2280,39 @@
     <w:p>
       <w:pPr>
         <w:rPr>
-          <w:b/>
-          <w:bCs/>
+          <w:lang w:val="es-CO"/>
+        </w:rPr>
+      </w:pPr>
+      <w:r>
+        <w:rPr>
+          <w:lang w:val="es-CO"/>
+        </w:rPr>
+        <w:t>Para calcular el tiempo utilizado para medir el rendimiento temporal de la solución realizada, se implementó el decorador</w:t>
+      </w:r>
+      <w:r>
+        <w:rPr>
+          <w:lang w:val="es-CO"/>
+        </w:rPr>
+        <w:t xml:space="preserve"> </w:t>
+      </w:r>
+      <w:r>
+        <w:rPr>
+          <w:i/>
+          <w:iCs/>
+          <w:lang w:val="es-CO"/>
+        </w:rPr>
+        <w:t>timer</w:t>
+      </w:r>
+      <w:r>
+        <w:rPr>
+          <w:lang w:val="es-CO"/>
+        </w:rPr>
+        <w:t>. El tiempo medido para los máximos valores de n,A,B,C,D (99,1,1,1,1) no logró ser perceptible por el tiempo medido (midió 0.000000 segundos), lo cual demuestra que la solución propuesta tiene un buen rendimiento temporal, y por otra parte el rendimiento espacial no es malo, ya que no se requiere más que un arreglo para conseguir una solución óptima.</w:t>
+      </w:r>
+    </w:p>
+    <w:p>
+      <w:pPr>
+        <w:rPr>
           <w:lang w:val="es-CO"/>
         </w:rPr>
       </w:pPr>
@@ -1718,7 +3378,6 @@
   <w:style w:type="character" w:default="1" w:styleId="DefaultParagraphFont">
     <w:name w:val="Default Paragraph Font"/>
     <w:uiPriority w:val="1"/>
-    <w:semiHidden/>
     <w:unhideWhenUsed/>
   </w:style>
   <w:style w:type="table" w:default="1" w:styleId="TableNormal">

</xml_diff>

<commit_message>
Documentation - ProblemB [completo]
</commit_message>
<xml_diff>
--- a/Documentation/ProblemaA.docx
+++ b/Documentation/ProblemaA.docx
@@ -109,7 +109,21 @@
         <w:rPr>
           <w:lang w:val="es-CO"/>
         </w:rPr>
-        <w:t>Juan Carlos Marin Morales [202013973] &lt;</w:t>
+        <w:t xml:space="preserve">Juan Carlos </w:t>
+      </w:r>
+      <w:proofErr w:type="spellStart"/>
+      <w:r>
+        <w:rPr>
+          <w:lang w:val="es-CO"/>
+        </w:rPr>
+        <w:t>Marin</w:t>
+      </w:r>
+      <w:proofErr w:type="spellEnd"/>
+      <w:r>
+        <w:rPr>
+          <w:lang w:val="es-CO"/>
+        </w:rPr>
+        <w:t xml:space="preserve"> Morales [202013973] &lt;</w:t>
       </w:r>
       <w:hyperlink r:id="rId8" w:history="1">
         <w:r>
@@ -439,14 +453,7 @@
                   <w:rFonts w:ascii="Cambria Math" w:eastAsiaTheme="minorEastAsia" w:hAnsi="Cambria Math"/>
                   <w:lang w:val="es-CO"/>
                 </w:rPr>
-                <m:t>+k</m:t>
-              </m:r>
-              <m:r>
-                <w:rPr>
-                  <w:rFonts w:ascii="Cambria Math" w:eastAsiaTheme="minorEastAsia" w:hAnsi="Cambria Math"/>
-                  <w:lang w:val="es-CO"/>
-                </w:rPr>
-                <m:t xml:space="preserve"> </m:t>
+                <m:t xml:space="preserve">+k </m:t>
               </m:r>
             </m:e>
             <m:e>
@@ -455,14 +462,7 @@
                   <w:rFonts w:ascii="Cambria Math" w:eastAsiaTheme="minorEastAsia" w:hAnsi="Cambria Math"/>
                   <w:lang w:val="es-CO"/>
                 </w:rPr>
-                <m:t xml:space="preserve"> </m:t>
-              </m:r>
-              <m:r>
-                <w:rPr>
-                  <w:rFonts w:ascii="Cambria Math" w:eastAsiaTheme="minorEastAsia" w:hAnsi="Cambria Math"/>
-                  <w:lang w:val="es-CO"/>
-                </w:rPr>
-                <m:t>0≤k≤n : r</m:t>
+                <m:t xml:space="preserve"> 0≤k≤n : r</m:t>
               </m:r>
               <m:d>
                 <m:dPr>
@@ -1012,6 +1012,7 @@
         </w:rPr>
         <w:t xml:space="preserve">1. </w:t>
       </w:r>
+      <w:proofErr w:type="spellStart"/>
       <w:r>
         <w:rPr>
           <w:rFonts w:ascii="Consolas" w:eastAsiaTheme="minorEastAsia" w:hAnsi="Consolas"/>
@@ -1022,6 +1023,7 @@
         </w:rPr>
         <w:t>fill_r</w:t>
       </w:r>
+      <w:proofErr w:type="spellEnd"/>
       <w:r>
         <w:rPr>
           <w:rFonts w:eastAsiaTheme="minorEastAsia"/>
@@ -1089,14 +1091,7 @@
             <w:rFonts w:ascii="Cambria Math" w:eastAsiaTheme="minorEastAsia" w:hAnsi="Cambria Math"/>
             <w:lang w:val="es-CO"/>
           </w:rPr>
-          <m:t>:{</m:t>
-        </m:r>
-        <m:r>
-          <w:rPr>
-            <w:rFonts w:ascii="Cambria Math" w:eastAsiaTheme="minorEastAsia" w:hAnsi="Cambria Math"/>
-            <w:lang w:val="es-CO"/>
-          </w:rPr>
-          <m:t xml:space="preserve"> </m:t>
+          <m:t xml:space="preserve">:{ </m:t>
         </m:r>
         <m:d>
           <m:dPr>
@@ -1114,14 +1109,7 @@
                 <w:rFonts w:ascii="Cambria Math" w:eastAsiaTheme="minorEastAsia" w:hAnsi="Cambria Math"/>
                 <w:lang w:val="es-CO"/>
               </w:rPr>
-              <m:t>0</m:t>
-            </m:r>
-            <m:r>
-              <w:rPr>
-                <w:rFonts w:ascii="Cambria Math" w:eastAsiaTheme="minorEastAsia" w:hAnsi="Cambria Math"/>
-                <w:lang w:val="es-CO"/>
-              </w:rPr>
-              <m:t>&lt;n&lt;100</m:t>
+              <m:t>0&lt;n&lt;100</m:t>
             </m:r>
             <m:ctrlPr>
               <w:rPr>
@@ -1166,14 +1154,7 @@
             <w:rFonts w:ascii="Cambria Math" w:eastAsiaTheme="minorEastAsia" w:hAnsi="Cambria Math"/>
             <w:lang w:val="es-CO"/>
           </w:rPr>
-          <m:t xml:space="preserve"> </m:t>
-        </m:r>
-        <m:r>
-          <w:rPr>
-            <w:rFonts w:ascii="Cambria Math" w:eastAsiaTheme="minorEastAsia" w:hAnsi="Cambria Math"/>
-            <w:lang w:val="es-CO"/>
-          </w:rPr>
-          <m:t>}</m:t>
+          <m:t xml:space="preserve"> }</m:t>
         </m:r>
       </m:oMath>
     </w:p>
@@ -1545,14 +1526,7 @@
             <w:rFonts w:ascii="Cambria Math" w:eastAsiaTheme="minorEastAsia" w:hAnsi="Cambria Math"/>
             <w:lang w:val="es-CO"/>
           </w:rPr>
-          <m:t xml:space="preserve"> </m:t>
-        </m:r>
-        <m:r>
-          <w:rPr>
-            <w:rFonts w:ascii="Cambria Math" w:eastAsiaTheme="minorEastAsia" w:hAnsi="Cambria Math"/>
-            <w:lang w:val="es-CO"/>
-          </w:rPr>
-          <m:t>}</m:t>
+          <m:t xml:space="preserve"> }</m:t>
         </m:r>
       </m:oMath>
     </w:p>
@@ -1576,6 +1550,7 @@
         </w:rPr>
         <w:t xml:space="preserve">2. </w:t>
       </w:r>
+      <w:proofErr w:type="spellStart"/>
       <w:r>
         <w:rPr>
           <w:rFonts w:ascii="Consolas" w:eastAsiaTheme="minorEastAsia" w:hAnsi="Consolas"/>
@@ -1586,6 +1561,7 @@
         </w:rPr>
         <w:t>cp</w:t>
       </w:r>
+      <w:proofErr w:type="spellEnd"/>
     </w:p>
     <w:p>
       <w:pPr>
@@ -1641,73 +1617,13 @@
           </w:rPr>
           <m:t>:{</m:t>
         </m:r>
-        <m:sSub>
-          <m:sSubPr>
-            <m:ctrlPr>
-              <w:rPr>
-                <w:rFonts w:ascii="Cambria Math" w:eastAsiaTheme="minorEastAsia" w:hAnsi="Cambria Math"/>
-                <w:i/>
-                <w:iCs/>
-                <w:lang w:val="es-CO"/>
-              </w:rPr>
-            </m:ctrlPr>
-          </m:sSubPr>
-          <m:e>
-            <m:r>
-              <w:rPr>
-                <w:rFonts w:ascii="Cambria Math" w:eastAsiaTheme="minorEastAsia" w:hAnsi="Cambria Math"/>
-                <w:lang w:val="es-CO"/>
-              </w:rPr>
-              <m:t xml:space="preserve"> Q</m:t>
-            </m:r>
-          </m:e>
-          <m:sub>
-            <m:r>
-              <w:rPr>
-                <w:rFonts w:ascii="Cambria Math" w:eastAsiaTheme="minorEastAsia" w:hAnsi="Cambria Math"/>
-                <w:lang w:val="es-CO"/>
-              </w:rPr>
-              <m:t>1</m:t>
-            </m:r>
-          </m:sub>
-        </m:sSub>
         <m:r>
           <w:rPr>
             <w:rFonts w:ascii="Cambria Math" w:eastAsiaTheme="minorEastAsia" w:hAnsi="Cambria Math"/>
             <w:lang w:val="es-CO"/>
           </w:rPr>
-          <m:t>∧</m:t>
+          <m:t xml:space="preserve"> 0&lt;n&lt;100</m:t>
         </m:r>
-        <m:sSub>
-          <m:sSubPr>
-            <m:ctrlPr>
-              <w:rPr>
-                <w:rFonts w:ascii="Cambria Math" w:eastAsiaTheme="minorEastAsia" w:hAnsi="Cambria Math"/>
-                <w:i/>
-                <w:iCs/>
-                <w:lang w:val="es-CO"/>
-              </w:rPr>
-            </m:ctrlPr>
-          </m:sSubPr>
-          <m:e>
-            <m:r>
-              <w:rPr>
-                <w:rFonts w:ascii="Cambria Math" w:eastAsiaTheme="minorEastAsia" w:hAnsi="Cambria Math"/>
-                <w:lang w:val="es-CO"/>
-              </w:rPr>
-              <m:t>R</m:t>
-            </m:r>
-          </m:e>
-          <m:sub>
-            <m:r>
-              <w:rPr>
-                <w:rFonts w:ascii="Cambria Math" w:eastAsiaTheme="minorEastAsia" w:hAnsi="Cambria Math"/>
-                <w:lang w:val="es-CO"/>
-              </w:rPr>
-              <m:t>1</m:t>
-            </m:r>
-          </m:sub>
-        </m:sSub>
         <m:r>
           <w:rPr>
             <w:rFonts w:ascii="Cambria Math" w:eastAsiaTheme="minorEastAsia" w:hAnsi="Cambria Math"/>
@@ -2295,6 +2211,7 @@
         </w:rPr>
         <w:t xml:space="preserve"> </w:t>
       </w:r>
+      <w:proofErr w:type="spellStart"/>
       <w:r>
         <w:rPr>
           <w:i/>
@@ -2303,11 +2220,34 @@
         </w:rPr>
         <w:t>timer</w:t>
       </w:r>
-      <w:r>
-        <w:rPr>
-          <w:lang w:val="es-CO"/>
-        </w:rPr>
-        <w:t>. El tiempo medido para los máximos valores de n,A,B,C,D (99,1,1,1,1) no logró ser perceptible por el tiempo medido (midió 0.000000 segundos), lo cual demuestra que la solución propuesta tiene un buen rendimiento temporal, y por otra parte el rendimiento espacial no es malo, ya que no se requiere más que un arreglo para conseguir una solución óptima.</w:t>
+      <w:proofErr w:type="spellEnd"/>
+      <w:r>
+        <w:rPr>
+          <w:lang w:val="es-CO"/>
+        </w:rPr>
+        <w:t xml:space="preserve">. El tiempo medido para los máximos valores de </w:t>
+      </w:r>
+      <w:proofErr w:type="spellStart"/>
+      <w:proofErr w:type="gramStart"/>
+      <w:r>
+        <w:rPr>
+          <w:lang w:val="es-CO"/>
+        </w:rPr>
+        <w:t>n,A</w:t>
+      </w:r>
+      <w:proofErr w:type="gramEnd"/>
+      <w:r>
+        <w:rPr>
+          <w:lang w:val="es-CO"/>
+        </w:rPr>
+        <w:t>,B,C,D</w:t>
+      </w:r>
+      <w:proofErr w:type="spellEnd"/>
+      <w:r>
+        <w:rPr>
+          <w:lang w:val="es-CO"/>
+        </w:rPr>
+        <w:t xml:space="preserve"> (99,1,1,1,1) no logró ser perceptible por el tiempo medido (midió 0.000000 segundos), lo cual demuestra que la solución propuesta tiene un buen rendimiento temporal, y por otra parte el rendimiento espacial no es malo, ya que no se requiere más que un arreglo para conseguir una solución óptima.</w:t>
       </w:r>
     </w:p>
     <w:p>
@@ -3378,6 +3318,7 @@
   <w:style w:type="character" w:default="1" w:styleId="DefaultParagraphFont">
     <w:name w:val="Default Paragraph Font"/>
     <w:uiPriority w:val="1"/>
+    <w:semiHidden/>
     <w:unhideWhenUsed/>
   </w:style>
   <w:style w:type="table" w:default="1" w:styleId="TableNormal">

</xml_diff>